<commit_message>
Update Equipment Operations Documentation.docx
</commit_message>
<xml_diff>
--- a/challan documentation/Equipment Operations Documentation.docx
+++ b/challan documentation/Equipment Operations Documentation.docx
@@ -2,6 +2,369 @@
 <file path=word/document.xml><?xml version="1.0" encoding="utf-8"?>
 <w:document xmlns:wpc="http://schemas.microsoft.com/office/word/2010/wordprocessingCanvas" xmlns:mc="http://schemas.openxmlformats.org/markup-compatibility/2006" xmlns:o="urn:schemas-microsoft-com:office:office" xmlns:r="http://schemas.openxmlformats.org/officeDocument/2006/relationships" xmlns:m="http://schemas.openxmlformats.org/officeDocument/2006/math" xmlns:v="urn:schemas-microsoft-com:vml" xmlns:wp14="http://schemas.microsoft.com/office/word/2010/wordprocessingDrawing" xmlns:wp="http://schemas.openxmlformats.org/drawingml/2006/wordprocessingDrawing" xmlns:w10="urn:schemas-microsoft-com:office:word" xmlns:w="http://schemas.openxmlformats.org/wordprocessingml/2006/main" xmlns:w14="http://schemas.microsoft.com/office/word/2010/wordml" xmlns:wpg="http://schemas.microsoft.com/office/word/2010/wordprocessingGroup" xmlns:wpi="http://schemas.microsoft.com/office/word/2010/wordprocessingInk" xmlns:wne="http://schemas.microsoft.com/office/word/2006/wordml" xmlns:wps="http://schemas.microsoft.com/office/word/2010/wordprocessingShape" mc:Ignorable="w14 wp14">
   <w:body>
+    <w:p>
+      <w:pPr>
+        <w:jc w:val="center"/>
+        <w:rPr>
+          <w:b/>
+          <w:noProof/>
+          <w:sz w:val="40"/>
+          <w:szCs w:val="40"/>
+        </w:rPr>
+      </w:pPr>
+      <w:r>
+        <w:rPr>
+          <w:b/>
+          <w:noProof/>
+          <w:sz w:val="40"/>
+          <w:szCs w:val="40"/>
+        </w:rPr>
+        <w:t>Equipment Operational Data</w:t>
+      </w:r>
+    </w:p>
+    <w:p>
+      <w:pPr>
+        <w:pStyle w:val="ListParagraph"/>
+        <w:numPr>
+          <w:ilvl w:val="0"/>
+          <w:numId w:val="3"/>
+        </w:numPr>
+        <w:spacing w:line="360" w:lineRule="auto"/>
+        <w:rPr>
+          <w:noProof/>
+        </w:rPr>
+      </w:pPr>
+      <w:r>
+        <w:rPr>
+          <w:noProof/>
+        </w:rPr>
+        <w:t>Abstract</w:t>
+      </w:r>
+    </w:p>
+    <w:p>
+      <w:pPr>
+        <w:pStyle w:val="ListParagraph"/>
+        <w:numPr>
+          <w:ilvl w:val="0"/>
+          <w:numId w:val="3"/>
+        </w:numPr>
+        <w:spacing w:line="360" w:lineRule="auto"/>
+        <w:rPr>
+          <w:noProof/>
+        </w:rPr>
+      </w:pPr>
+      <w:r>
+        <w:rPr>
+          <w:noProof/>
+        </w:rPr>
+        <w:t>Existing system</w:t>
+      </w:r>
+    </w:p>
+    <w:p>
+      <w:pPr>
+        <w:pStyle w:val="ListParagraph"/>
+        <w:numPr>
+          <w:ilvl w:val="0"/>
+          <w:numId w:val="3"/>
+        </w:numPr>
+        <w:spacing w:line="360" w:lineRule="auto"/>
+        <w:rPr>
+          <w:noProof/>
+        </w:rPr>
+      </w:pPr>
+      <w:r>
+        <w:rPr>
+          <w:noProof/>
+        </w:rPr>
+        <w:t>Current</w:t>
+      </w:r>
+      <w:r>
+        <w:rPr>
+          <w:noProof/>
+        </w:rPr>
+        <w:t xml:space="preserve"> </w:t>
+      </w:r>
+      <w:r>
+        <w:rPr>
+          <w:noProof/>
+        </w:rPr>
+        <w:t>system</w:t>
+      </w:r>
+    </w:p>
+    <w:p>
+      <w:pPr>
+        <w:pStyle w:val="ListParagraph"/>
+        <w:numPr>
+          <w:ilvl w:val="0"/>
+          <w:numId w:val="3"/>
+        </w:numPr>
+        <w:spacing w:line="360" w:lineRule="auto"/>
+        <w:rPr>
+          <w:noProof/>
+        </w:rPr>
+      </w:pPr>
+      <w:r>
+        <w:rPr>
+          <w:noProof/>
+        </w:rPr>
+        <w:t xml:space="preserve">How to use </w:t>
+      </w:r>
+    </w:p>
+    <w:p>
+      <w:pPr>
+        <w:pStyle w:val="ListParagraph"/>
+        <w:numPr>
+          <w:ilvl w:val="1"/>
+          <w:numId w:val="3"/>
+        </w:numPr>
+        <w:spacing w:line="360" w:lineRule="auto"/>
+        <w:rPr>
+          <w:noProof/>
+        </w:rPr>
+      </w:pPr>
+      <w:r>
+        <w:rPr>
+          <w:noProof/>
+        </w:rPr>
+        <w:t>Process</w:t>
+      </w:r>
+    </w:p>
+    <w:p>
+      <w:pPr>
+        <w:pStyle w:val="ListParagraph"/>
+        <w:numPr>
+          <w:ilvl w:val="2"/>
+          <w:numId w:val="3"/>
+        </w:numPr>
+        <w:spacing w:line="360" w:lineRule="auto"/>
+        <w:rPr>
+          <w:noProof/>
+        </w:rPr>
+      </w:pPr>
+      <w:r>
+        <w:rPr>
+          <w:noProof/>
+        </w:rPr>
+        <w:t>Block diagram</w:t>
+      </w:r>
+    </w:p>
+    <w:p>
+      <w:pPr>
+        <w:pStyle w:val="ListParagraph"/>
+        <w:numPr>
+          <w:ilvl w:val="0"/>
+          <w:numId w:val="3"/>
+        </w:numPr>
+        <w:spacing w:line="360" w:lineRule="auto"/>
+        <w:rPr>
+          <w:noProof/>
+        </w:rPr>
+      </w:pPr>
+      <w:r>
+        <w:rPr>
+          <w:noProof/>
+        </w:rPr>
+        <w:t>How is it made</w:t>
+      </w:r>
+    </w:p>
+    <w:p>
+      <w:pPr>
+        <w:pStyle w:val="ListParagraph"/>
+        <w:numPr>
+          <w:ilvl w:val="1"/>
+          <w:numId w:val="3"/>
+        </w:numPr>
+        <w:spacing w:line="360" w:lineRule="auto"/>
+        <w:rPr>
+          <w:noProof/>
+        </w:rPr>
+      </w:pPr>
+      <w:r>
+        <w:rPr>
+          <w:noProof/>
+        </w:rPr>
+        <w:t>Hardware and Software</w:t>
+      </w:r>
+    </w:p>
+    <w:p>
+      <w:pPr>
+        <w:pStyle w:val="ListParagraph"/>
+        <w:numPr>
+          <w:ilvl w:val="1"/>
+          <w:numId w:val="3"/>
+        </w:numPr>
+        <w:spacing w:line="360" w:lineRule="auto"/>
+        <w:rPr>
+          <w:noProof/>
+        </w:rPr>
+      </w:pPr>
+      <w:r>
+        <w:rPr>
+          <w:noProof/>
+        </w:rPr>
+        <w:t>Forms</w:t>
+      </w:r>
+    </w:p>
+    <w:p>
+      <w:pPr>
+        <w:pStyle w:val="ListParagraph"/>
+        <w:numPr>
+          <w:ilvl w:val="1"/>
+          <w:numId w:val="3"/>
+        </w:numPr>
+        <w:spacing w:line="360" w:lineRule="auto"/>
+        <w:rPr>
+          <w:noProof/>
+        </w:rPr>
+      </w:pPr>
+      <w:r>
+        <w:rPr>
+          <w:noProof/>
+        </w:rPr>
+        <w:t>Datalists</w:t>
+      </w:r>
+    </w:p>
+    <w:p>
+      <w:pPr>
+        <w:pStyle w:val="ListParagraph"/>
+        <w:numPr>
+          <w:ilvl w:val="1"/>
+          <w:numId w:val="3"/>
+        </w:numPr>
+        <w:spacing w:line="360" w:lineRule="auto"/>
+        <w:rPr>
+          <w:noProof/>
+        </w:rPr>
+      </w:pPr>
+      <w:r>
+        <w:rPr>
+          <w:noProof/>
+        </w:rPr>
+        <w:t>Userviews</w:t>
+      </w:r>
+    </w:p>
+    <w:p>
+      <w:pPr>
+        <w:pStyle w:val="ListParagraph"/>
+        <w:numPr>
+          <w:ilvl w:val="0"/>
+          <w:numId w:val="3"/>
+        </w:numPr>
+        <w:spacing w:line="360" w:lineRule="auto"/>
+        <w:rPr>
+          <w:noProof/>
+        </w:rPr>
+      </w:pPr>
+      <w:r>
+        <w:rPr>
+          <w:noProof/>
+        </w:rPr>
+        <w:t>3 users</w:t>
+      </w:r>
+    </w:p>
+    <w:p>
+      <w:pPr>
+        <w:pStyle w:val="ListParagraph"/>
+        <w:numPr>
+          <w:ilvl w:val="0"/>
+          <w:numId w:val="3"/>
+        </w:numPr>
+        <w:spacing w:line="360" w:lineRule="auto"/>
+        <w:rPr>
+          <w:noProof/>
+        </w:rPr>
+      </w:pPr>
+      <w:r>
+        <w:rPr>
+          <w:noProof/>
+        </w:rPr>
+        <w:t>Access limits for each user</w:t>
+      </w:r>
+    </w:p>
+    <w:p>
+      <w:pPr>
+        <w:rPr>
+          <w:noProof/>
+        </w:rPr>
+      </w:pPr>
+    </w:p>
+    <w:p>
+      <w:pPr>
+        <w:rPr>
+          <w:noProof/>
+        </w:rPr>
+      </w:pPr>
+    </w:p>
+    <w:p>
+      <w:pPr>
+        <w:rPr>
+          <w:noProof/>
+        </w:rPr>
+      </w:pPr>
+    </w:p>
+    <w:p>
+      <w:pPr>
+        <w:rPr>
+          <w:noProof/>
+        </w:rPr>
+      </w:pPr>
+    </w:p>
+    <w:p>
+      <w:pPr>
+        <w:rPr>
+          <w:noProof/>
+        </w:rPr>
+      </w:pPr>
+    </w:p>
+    <w:p>
+      <w:pPr>
+        <w:rPr>
+          <w:noProof/>
+        </w:rPr>
+      </w:pPr>
+    </w:p>
+    <w:p>
+      <w:pPr>
+        <w:rPr>
+          <w:noProof/>
+        </w:rPr>
+      </w:pPr>
+      <w:r>
+        <w:rPr>
+          <w:noProof/>
+        </w:rPr>
+        <w:br w:type="page"/>
+      </w:r>
+    </w:p>
+    <w:p>
+      <w:pPr>
+        <w:rPr>
+          <w:b/>
+          <w:noProof/>
+          <w:sz w:val="28"/>
+          <w:szCs w:val="28"/>
+        </w:rPr>
+      </w:pPr>
+      <w:r>
+        <w:rPr>
+          <w:b/>
+          <w:noProof/>
+          <w:sz w:val="28"/>
+          <w:szCs w:val="28"/>
+        </w:rPr>
+        <w:lastRenderedPageBreak/>
+        <w:t>Screenshots</w:t>
+      </w:r>
+      <w:r>
+        <w:rPr>
+          <w:b/>
+          <w:noProof/>
+          <w:sz w:val="28"/>
+          <w:szCs w:val="28"/>
+        </w:rPr>
+        <w:t xml:space="preserve"> and Explanation</w:t>
+      </w:r>
+    </w:p>
     <w:p>
       <w:pPr>
         <w:rPr>
@@ -25,144 +388,6 @@
             <wp:extent cx="5943600" cy="3343275"/>
             <wp:effectExtent l="0" t="0" r="0" b="9525"/>
             <wp:docPr id="1" name="Picture 1"/>
-            <wp:cNvGraphicFramePr>
-              <a:graphicFrameLocks xmlns:a="http://schemas.openxmlformats.org/drawingml/2006/main" noChangeAspect="1"/>
-            </wp:cNvGraphicFramePr>
-            <a:graphic xmlns:a="http://schemas.openxmlformats.org/drawingml/2006/main">
-              <a:graphicData uri="http://schemas.openxmlformats.org/drawingml/2006/picture">
-                <pic:pic xmlns:pic="http://schemas.openxmlformats.org/drawingml/2006/picture">
-                  <pic:nvPicPr>
-                    <pic:cNvPr id="0" name=""/>
-                    <pic:cNvPicPr/>
-                  </pic:nvPicPr>
-                  <pic:blipFill>
-                    <a:blip r:embed="rId5"/>
-                    <a:stretch>
-                      <a:fillRect/>
-                    </a:stretch>
-                  </pic:blipFill>
-                  <pic:spPr>
-                    <a:xfrm>
-                      <a:off x="0" y="0"/>
-                      <a:ext cx="5943600" cy="3343275"/>
-                    </a:xfrm>
-                    <a:prstGeom prst="rect">
-                      <a:avLst/>
-                    </a:prstGeom>
-                  </pic:spPr>
-                </pic:pic>
-              </a:graphicData>
-            </a:graphic>
-          </wp:inline>
-        </w:drawing>
-      </w:r>
-    </w:p>
-    <w:p>
-      <w:pPr>
-        <w:pStyle w:val="NoSpacing"/>
-        <w:rPr>
-          <w:color w:val="FFFF00"/>
-        </w:rPr>
-      </w:pPr>
-    </w:p>
-    <w:p/>
-    <w:p>
-      <w:r>
-        <w:rPr>
-          <w:noProof/>
-        </w:rPr>
-        <w:drawing>
-          <wp:inline distT="0" distB="0" distL="0" distR="0" wp14:anchorId="4E28C9D6" wp14:editId="063EC329">
-            <wp:extent cx="5943600" cy="3343275"/>
-            <wp:effectExtent l="0" t="0" r="0" b="9525"/>
-            <wp:docPr id="9" name="Picture 9"/>
-            <wp:cNvGraphicFramePr>
-              <a:graphicFrameLocks xmlns:a="http://schemas.openxmlformats.org/drawingml/2006/main" noChangeAspect="1"/>
-            </wp:cNvGraphicFramePr>
-            <a:graphic xmlns:a="http://schemas.openxmlformats.org/drawingml/2006/main">
-              <a:graphicData uri="http://schemas.openxmlformats.org/drawingml/2006/picture">
-                <pic:pic xmlns:pic="http://schemas.openxmlformats.org/drawingml/2006/picture">
-                  <pic:nvPicPr>
-                    <pic:cNvPr id="0" name=""/>
-                    <pic:cNvPicPr/>
-                  </pic:nvPicPr>
-                  <pic:blipFill>
-                    <a:blip r:embed="rId6"/>
-                    <a:stretch>
-                      <a:fillRect/>
-                    </a:stretch>
-                  </pic:blipFill>
-                  <pic:spPr>
-                    <a:xfrm>
-                      <a:off x="0" y="0"/>
-                      <a:ext cx="5943600" cy="3343275"/>
-                    </a:xfrm>
-                    <a:prstGeom prst="rect">
-                      <a:avLst/>
-                    </a:prstGeom>
-                  </pic:spPr>
-                </pic:pic>
-              </a:graphicData>
-            </a:graphic>
-          </wp:inline>
-        </w:drawing>
-      </w:r>
-    </w:p>
-    <w:p/>
-    <w:p>
-      <w:r>
-        <w:rPr>
-          <w:noProof/>
-        </w:rPr>
-        <w:lastRenderedPageBreak/>
-        <w:drawing>
-          <wp:inline distT="0" distB="0" distL="0" distR="0" wp14:anchorId="59B3D3A0" wp14:editId="4ADECFA6">
-            <wp:extent cx="5943600" cy="3343275"/>
-            <wp:effectExtent l="0" t="0" r="0" b="9525"/>
-            <wp:docPr id="10" name="Picture 10"/>
-            <wp:cNvGraphicFramePr>
-              <a:graphicFrameLocks xmlns:a="http://schemas.openxmlformats.org/drawingml/2006/main" noChangeAspect="1"/>
-            </wp:cNvGraphicFramePr>
-            <a:graphic xmlns:a="http://schemas.openxmlformats.org/drawingml/2006/main">
-              <a:graphicData uri="http://schemas.openxmlformats.org/drawingml/2006/picture">
-                <pic:pic xmlns:pic="http://schemas.openxmlformats.org/drawingml/2006/picture">
-                  <pic:nvPicPr>
-                    <pic:cNvPr id="0" name=""/>
-                    <pic:cNvPicPr/>
-                  </pic:nvPicPr>
-                  <pic:blipFill>
-                    <a:blip r:embed="rId7"/>
-                    <a:stretch>
-                      <a:fillRect/>
-                    </a:stretch>
-                  </pic:blipFill>
-                  <pic:spPr>
-                    <a:xfrm>
-                      <a:off x="0" y="0"/>
-                      <a:ext cx="5943600" cy="3343275"/>
-                    </a:xfrm>
-                    <a:prstGeom prst="rect">
-                      <a:avLst/>
-                    </a:prstGeom>
-                  </pic:spPr>
-                </pic:pic>
-              </a:graphicData>
-            </a:graphic>
-          </wp:inline>
-        </w:drawing>
-      </w:r>
-    </w:p>
-    <w:p/>
-    <w:p>
-      <w:r>
-        <w:rPr>
-          <w:noProof/>
-        </w:rPr>
-        <w:drawing>
-          <wp:inline distT="0" distB="0" distL="0" distR="0" wp14:anchorId="571EB045" wp14:editId="0781C934">
-            <wp:extent cx="5943600" cy="3343275"/>
-            <wp:effectExtent l="0" t="0" r="0" b="9525"/>
-            <wp:docPr id="11" name="Picture 11"/>
             <wp:cNvGraphicFramePr>
               <a:graphicFrameLocks xmlns:a="http://schemas.openxmlformats.org/drawingml/2006/main" noChangeAspect="1"/>
             </wp:cNvGraphicFramePr>
@@ -195,18 +420,25 @@
         </w:drawing>
       </w:r>
     </w:p>
+    <w:p>
+      <w:pPr>
+        <w:pStyle w:val="NoSpacing"/>
+        <w:rPr>
+          <w:color w:val="FFFF00"/>
+        </w:rPr>
+      </w:pPr>
+    </w:p>
     <w:p/>
     <w:p>
       <w:r>
         <w:rPr>
           <w:noProof/>
         </w:rPr>
-        <w:lastRenderedPageBreak/>
         <w:drawing>
-          <wp:inline distT="0" distB="0" distL="0" distR="0" wp14:anchorId="693B7457" wp14:editId="712B8272">
+          <wp:inline distT="0" distB="0" distL="0" distR="0" wp14:anchorId="4E28C9D6" wp14:editId="063EC329">
             <wp:extent cx="5943600" cy="3343275"/>
             <wp:effectExtent l="0" t="0" r="0" b="9525"/>
-            <wp:docPr id="12" name="Picture 12"/>
+            <wp:docPr id="9" name="Picture 9"/>
             <wp:cNvGraphicFramePr>
               <a:graphicFrameLocks xmlns:a="http://schemas.openxmlformats.org/drawingml/2006/main" noChangeAspect="1"/>
             </wp:cNvGraphicFramePr>
@@ -246,10 +478,10 @@
           <w:noProof/>
         </w:rPr>
         <w:drawing>
-          <wp:inline distT="0" distB="0" distL="0" distR="0" wp14:anchorId="6A045F85" wp14:editId="46E06E7E">
+          <wp:inline distT="0" distB="0" distL="0" distR="0" wp14:anchorId="59B3D3A0" wp14:editId="4ADECFA6">
             <wp:extent cx="5943600" cy="3343275"/>
             <wp:effectExtent l="0" t="0" r="0" b="9525"/>
-            <wp:docPr id="13" name="Picture 13"/>
+            <wp:docPr id="10" name="Picture 10"/>
             <wp:cNvGraphicFramePr>
               <a:graphicFrameLocks xmlns:a="http://schemas.openxmlformats.org/drawingml/2006/main" noChangeAspect="1"/>
             </wp:cNvGraphicFramePr>
@@ -288,12 +520,11 @@
         <w:rPr>
           <w:noProof/>
         </w:rPr>
-        <w:lastRenderedPageBreak/>
         <w:drawing>
-          <wp:inline distT="0" distB="0" distL="0" distR="0" wp14:anchorId="27F7C4FF" wp14:editId="5F0277AE">
+          <wp:inline distT="0" distB="0" distL="0" distR="0" wp14:anchorId="571EB045" wp14:editId="0781C934">
             <wp:extent cx="5943600" cy="3343275"/>
             <wp:effectExtent l="0" t="0" r="0" b="9525"/>
-            <wp:docPr id="14" name="Picture 14"/>
+            <wp:docPr id="11" name="Picture 11"/>
             <wp:cNvGraphicFramePr>
               <a:graphicFrameLocks xmlns:a="http://schemas.openxmlformats.org/drawingml/2006/main" noChangeAspect="1"/>
             </wp:cNvGraphicFramePr>
@@ -332,11 +563,12 @@
         <w:rPr>
           <w:noProof/>
         </w:rPr>
+        <w:lastRenderedPageBreak/>
         <w:drawing>
-          <wp:inline distT="0" distB="0" distL="0" distR="0" wp14:anchorId="22EC0976" wp14:editId="32E1243F">
+          <wp:inline distT="0" distB="0" distL="0" distR="0" wp14:anchorId="693B7457" wp14:editId="712B8272">
             <wp:extent cx="5943600" cy="3343275"/>
             <wp:effectExtent l="0" t="0" r="0" b="9525"/>
-            <wp:docPr id="15" name="Picture 15"/>
+            <wp:docPr id="12" name="Picture 12"/>
             <wp:cNvGraphicFramePr>
               <a:graphicFrameLocks xmlns:a="http://schemas.openxmlformats.org/drawingml/2006/main" noChangeAspect="1"/>
             </wp:cNvGraphicFramePr>
@@ -375,12 +607,11 @@
         <w:rPr>
           <w:noProof/>
         </w:rPr>
-        <w:lastRenderedPageBreak/>
         <w:drawing>
-          <wp:inline distT="0" distB="0" distL="0" distR="0" wp14:anchorId="1242EA7D" wp14:editId="4DB504F2">
+          <wp:inline distT="0" distB="0" distL="0" distR="0" wp14:anchorId="6A045F85" wp14:editId="46E06E7E">
             <wp:extent cx="5943600" cy="3343275"/>
             <wp:effectExtent l="0" t="0" r="0" b="9525"/>
-            <wp:docPr id="16" name="Picture 16"/>
+            <wp:docPr id="13" name="Picture 13"/>
             <wp:cNvGraphicFramePr>
               <a:graphicFrameLocks xmlns:a="http://schemas.openxmlformats.org/drawingml/2006/main" noChangeAspect="1"/>
             </wp:cNvGraphicFramePr>
@@ -419,11 +650,12 @@
         <w:rPr>
           <w:noProof/>
         </w:rPr>
+        <w:lastRenderedPageBreak/>
         <w:drawing>
-          <wp:inline distT="0" distB="0" distL="0" distR="0" wp14:anchorId="04D04AAE" wp14:editId="5AED8783">
+          <wp:inline distT="0" distB="0" distL="0" distR="0" wp14:anchorId="27F7C4FF" wp14:editId="5F0277AE">
             <wp:extent cx="5943600" cy="3343275"/>
             <wp:effectExtent l="0" t="0" r="0" b="9525"/>
-            <wp:docPr id="17" name="Picture 17"/>
+            <wp:docPr id="14" name="Picture 14"/>
             <wp:cNvGraphicFramePr>
               <a:graphicFrameLocks xmlns:a="http://schemas.openxmlformats.org/drawingml/2006/main" noChangeAspect="1"/>
             </wp:cNvGraphicFramePr>
@@ -462,12 +694,11 @@
         <w:rPr>
           <w:noProof/>
         </w:rPr>
-        <w:lastRenderedPageBreak/>
         <w:drawing>
-          <wp:inline distT="0" distB="0" distL="0" distR="0" wp14:anchorId="2237D8BA" wp14:editId="05C392E0">
+          <wp:inline distT="0" distB="0" distL="0" distR="0" wp14:anchorId="22EC0976" wp14:editId="32E1243F">
             <wp:extent cx="5943600" cy="3343275"/>
             <wp:effectExtent l="0" t="0" r="0" b="9525"/>
-            <wp:docPr id="18" name="Picture 18"/>
+            <wp:docPr id="15" name="Picture 15"/>
             <wp:cNvGraphicFramePr>
               <a:graphicFrameLocks xmlns:a="http://schemas.openxmlformats.org/drawingml/2006/main" noChangeAspect="1"/>
             </wp:cNvGraphicFramePr>
@@ -506,11 +737,12 @@
         <w:rPr>
           <w:noProof/>
         </w:rPr>
+        <w:lastRenderedPageBreak/>
         <w:drawing>
-          <wp:inline distT="0" distB="0" distL="0" distR="0" wp14:anchorId="552F1859" wp14:editId="61192BE2">
+          <wp:inline distT="0" distB="0" distL="0" distR="0" wp14:anchorId="1242EA7D" wp14:editId="4DB504F2">
             <wp:extent cx="5943600" cy="3343275"/>
             <wp:effectExtent l="0" t="0" r="0" b="9525"/>
-            <wp:docPr id="19" name="Picture 19"/>
+            <wp:docPr id="16" name="Picture 16"/>
             <wp:cNvGraphicFramePr>
               <a:graphicFrameLocks xmlns:a="http://schemas.openxmlformats.org/drawingml/2006/main" noChangeAspect="1"/>
             </wp:cNvGraphicFramePr>
@@ -549,12 +781,11 @@
         <w:rPr>
           <w:noProof/>
         </w:rPr>
-        <w:lastRenderedPageBreak/>
         <w:drawing>
-          <wp:inline distT="0" distB="0" distL="0" distR="0" wp14:anchorId="6568E2EF" wp14:editId="619DC3F6">
+          <wp:inline distT="0" distB="0" distL="0" distR="0" wp14:anchorId="04D04AAE" wp14:editId="5AED8783">
             <wp:extent cx="5943600" cy="3343275"/>
             <wp:effectExtent l="0" t="0" r="0" b="9525"/>
-            <wp:docPr id="20" name="Picture 20"/>
+            <wp:docPr id="17" name="Picture 17"/>
             <wp:cNvGraphicFramePr>
               <a:graphicFrameLocks xmlns:a="http://schemas.openxmlformats.org/drawingml/2006/main" noChangeAspect="1"/>
             </wp:cNvGraphicFramePr>
@@ -593,11 +824,12 @@
         <w:rPr>
           <w:noProof/>
         </w:rPr>
+        <w:lastRenderedPageBreak/>
         <w:drawing>
-          <wp:inline distT="0" distB="0" distL="0" distR="0" wp14:anchorId="5CA16B56" wp14:editId="3EAE2BCA">
+          <wp:inline distT="0" distB="0" distL="0" distR="0" wp14:anchorId="2237D8BA" wp14:editId="05C392E0">
             <wp:extent cx="5943600" cy="3343275"/>
             <wp:effectExtent l="0" t="0" r="0" b="9525"/>
-            <wp:docPr id="21" name="Picture 21"/>
+            <wp:docPr id="18" name="Picture 18"/>
             <wp:cNvGraphicFramePr>
               <a:graphicFrameLocks xmlns:a="http://schemas.openxmlformats.org/drawingml/2006/main" noChangeAspect="1"/>
             </wp:cNvGraphicFramePr>
@@ -636,12 +868,11 @@
         <w:rPr>
           <w:noProof/>
         </w:rPr>
-        <w:lastRenderedPageBreak/>
         <w:drawing>
-          <wp:inline distT="0" distB="0" distL="0" distR="0" wp14:anchorId="2DA8D5C9" wp14:editId="22E163C2">
+          <wp:inline distT="0" distB="0" distL="0" distR="0" wp14:anchorId="552F1859" wp14:editId="61192BE2">
             <wp:extent cx="5943600" cy="3343275"/>
             <wp:effectExtent l="0" t="0" r="0" b="9525"/>
-            <wp:docPr id="23" name="Picture 23"/>
+            <wp:docPr id="19" name="Picture 19"/>
             <wp:cNvGraphicFramePr>
               <a:graphicFrameLocks xmlns:a="http://schemas.openxmlformats.org/drawingml/2006/main" noChangeAspect="1"/>
             </wp:cNvGraphicFramePr>
@@ -680,11 +911,12 @@
         <w:rPr>
           <w:noProof/>
         </w:rPr>
+        <w:lastRenderedPageBreak/>
         <w:drawing>
-          <wp:inline distT="0" distB="0" distL="0" distR="0" wp14:anchorId="1B73EB35" wp14:editId="05451FC2">
+          <wp:inline distT="0" distB="0" distL="0" distR="0" wp14:anchorId="6568E2EF" wp14:editId="619DC3F6">
             <wp:extent cx="5943600" cy="3343275"/>
             <wp:effectExtent l="0" t="0" r="0" b="9525"/>
-            <wp:docPr id="24" name="Picture 24"/>
+            <wp:docPr id="20" name="Picture 20"/>
             <wp:cNvGraphicFramePr>
               <a:graphicFrameLocks xmlns:a="http://schemas.openxmlformats.org/drawingml/2006/main" noChangeAspect="1"/>
             </wp:cNvGraphicFramePr>
@@ -718,29 +950,16 @@
       </w:r>
     </w:p>
     <w:p/>
-    <w:p/>
-    <w:p/>
-    <w:p>
-      <w:r>
-        <w:lastRenderedPageBreak/>
-        <w:t xml:space="preserve">Shift </w:t>
-      </w:r>
-      <w:proofErr w:type="spellStart"/>
-      <w:r>
-        <w:t>Incharge</w:t>
-      </w:r>
-      <w:proofErr w:type="spellEnd"/>
-    </w:p>
     <w:p>
       <w:r>
         <w:rPr>
           <w:noProof/>
         </w:rPr>
         <w:drawing>
-          <wp:inline distT="0" distB="0" distL="0" distR="0" wp14:anchorId="24EAC485" wp14:editId="0AF34269">
+          <wp:inline distT="0" distB="0" distL="0" distR="0" wp14:anchorId="5CA16B56" wp14:editId="3EAE2BCA">
             <wp:extent cx="5943600" cy="3343275"/>
             <wp:effectExtent l="0" t="0" r="0" b="9525"/>
-            <wp:docPr id="25" name="Picture 25"/>
+            <wp:docPr id="21" name="Picture 21"/>
             <wp:cNvGraphicFramePr>
               <a:graphicFrameLocks xmlns:a="http://schemas.openxmlformats.org/drawingml/2006/main" noChangeAspect="1"/>
             </wp:cNvGraphicFramePr>
@@ -779,11 +998,12 @@
         <w:rPr>
           <w:noProof/>
         </w:rPr>
+        <w:lastRenderedPageBreak/>
         <w:drawing>
-          <wp:inline distT="0" distB="0" distL="0" distR="0" wp14:anchorId="7E46A9C6" wp14:editId="2ED7E211">
+          <wp:inline distT="0" distB="0" distL="0" distR="0" wp14:anchorId="2DA8D5C9" wp14:editId="22E163C2">
             <wp:extent cx="5943600" cy="3343275"/>
             <wp:effectExtent l="0" t="0" r="0" b="9525"/>
-            <wp:docPr id="26" name="Picture 26"/>
+            <wp:docPr id="23" name="Picture 23"/>
             <wp:cNvGraphicFramePr>
               <a:graphicFrameLocks xmlns:a="http://schemas.openxmlformats.org/drawingml/2006/main" noChangeAspect="1"/>
             </wp:cNvGraphicFramePr>
@@ -822,12 +1042,11 @@
         <w:rPr>
           <w:noProof/>
         </w:rPr>
-        <w:lastRenderedPageBreak/>
         <w:drawing>
-          <wp:inline distT="0" distB="0" distL="0" distR="0" wp14:anchorId="605F6973" wp14:editId="60BD0CB5">
+          <wp:inline distT="0" distB="0" distL="0" distR="0" wp14:anchorId="1B73EB35" wp14:editId="05451FC2">
             <wp:extent cx="5943600" cy="3343275"/>
             <wp:effectExtent l="0" t="0" r="0" b="9525"/>
-            <wp:docPr id="27" name="Picture 27"/>
+            <wp:docPr id="24" name="Picture 24"/>
             <wp:cNvGraphicFramePr>
               <a:graphicFrameLocks xmlns:a="http://schemas.openxmlformats.org/drawingml/2006/main" noChangeAspect="1"/>
             </wp:cNvGraphicFramePr>
@@ -861,9 +1080,42 @@
       </w:r>
     </w:p>
     <w:p/>
-    <w:p>
-      <w:r>
-        <w:t>Data Entry User View</w:t>
+    <w:p/>
+    <w:p/>
+    <w:p>
+      <w:pPr>
+        <w:rPr>
+          <w:b/>
+          <w:sz w:val="28"/>
+          <w:szCs w:val="28"/>
+        </w:rPr>
+      </w:pPr>
+      <w:r>
+        <w:rPr>
+          <w:b/>
+          <w:sz w:val="28"/>
+          <w:szCs w:val="28"/>
+        </w:rPr>
+        <w:lastRenderedPageBreak/>
+        <w:t xml:space="preserve">Shift </w:t>
+      </w:r>
+      <w:proofErr w:type="spellStart"/>
+      <w:r>
+        <w:rPr>
+          <w:b/>
+          <w:sz w:val="28"/>
+          <w:szCs w:val="28"/>
+        </w:rPr>
+        <w:t>Incharge</w:t>
+      </w:r>
+      <w:proofErr w:type="spellEnd"/>
+      <w:r>
+        <w:rPr>
+          <w:b/>
+          <w:sz w:val="28"/>
+          <w:szCs w:val="28"/>
+        </w:rPr>
+        <w:t xml:space="preserve"> View</w:t>
       </w:r>
     </w:p>
     <w:p>
@@ -872,10 +1124,10 @@
           <w:noProof/>
         </w:rPr>
         <w:drawing>
-          <wp:inline distT="0" distB="0" distL="0" distR="0" wp14:anchorId="35CDA1FC" wp14:editId="40B9C6AA">
+          <wp:inline distT="0" distB="0" distL="0" distR="0" wp14:anchorId="24EAC485" wp14:editId="0AF34269">
             <wp:extent cx="5943600" cy="3343275"/>
             <wp:effectExtent l="0" t="0" r="0" b="9525"/>
-            <wp:docPr id="28" name="Picture 28"/>
+            <wp:docPr id="25" name="Picture 25"/>
             <wp:cNvGraphicFramePr>
               <a:graphicFrameLocks xmlns:a="http://schemas.openxmlformats.org/drawingml/2006/main" noChangeAspect="1"/>
             </wp:cNvGraphicFramePr>
@@ -910,15 +1162,1332 @@
     </w:p>
     <w:p>
       <w:r>
-        <w:rPr>
-          <w:noProof/>
+        <w:t xml:space="preserve">Unlike other users, shift </w:t>
+      </w:r>
+      <w:proofErr w:type="spellStart"/>
+      <w:r>
+        <w:t>incharge</w:t>
+      </w:r>
+      <w:proofErr w:type="spellEnd"/>
+      <w:r>
+        <w:t xml:space="preserve"> can view only the approved and unapproved list. His task is to approve the data entered by the data entry operator, so he can see only the approved and unapproved lists in his homepage. All the data that is approved goes to the approved list and the data that is yet to be approved stays in unapproved </w:t>
+      </w:r>
+      <w:r>
+        <w:t xml:space="preserve">list. Also, there is a provision for the shift </w:t>
+      </w:r>
+      <w:proofErr w:type="spellStart"/>
+      <w:r>
+        <w:t>incharge</w:t>
+      </w:r>
+      <w:proofErr w:type="spellEnd"/>
+      <w:r>
+        <w:t xml:space="preserve"> to ask for clarification of data.</w:t>
+      </w:r>
+    </w:p>
+    <w:p>
+      <w:r>
+        <w:rPr>
+          <w:noProof/>
+        </w:rPr>
+        <mc:AlternateContent>
+          <mc:Choice Requires="wps">
+            <w:drawing>
+              <wp:anchor distT="0" distB="0" distL="114300" distR="114300" simplePos="0" relativeHeight="251667456" behindDoc="0" locked="0" layoutInCell="1" allowOverlap="1" wp14:anchorId="5B318CBF" wp14:editId="16F14F89">
+                <wp:simplePos x="0" y="0"/>
+                <wp:positionH relativeFrom="column">
+                  <wp:posOffset>2374900</wp:posOffset>
+                </wp:positionH>
+                <wp:positionV relativeFrom="paragraph">
+                  <wp:posOffset>217170</wp:posOffset>
+                </wp:positionV>
+                <wp:extent cx="1543050" cy="381000"/>
+                <wp:effectExtent l="0" t="0" r="19050" b="19050"/>
+                <wp:wrapNone/>
+                <wp:docPr id="22" name="Rectangle 22"/>
+                <wp:cNvGraphicFramePr/>
+                <a:graphic xmlns:a="http://schemas.openxmlformats.org/drawingml/2006/main">
+                  <a:graphicData uri="http://schemas.microsoft.com/office/word/2010/wordprocessingShape">
+                    <wps:wsp>
+                      <wps:cNvSpPr/>
+                      <wps:spPr>
+                        <a:xfrm>
+                          <a:off x="0" y="0"/>
+                          <a:ext cx="1543050" cy="381000"/>
+                        </a:xfrm>
+                        <a:prstGeom prst="rect">
+                          <a:avLst/>
+                        </a:prstGeom>
+                      </wps:spPr>
+                      <wps:style>
+                        <a:lnRef idx="2">
+                          <a:schemeClr val="accent6"/>
+                        </a:lnRef>
+                        <a:fillRef idx="1">
+                          <a:schemeClr val="lt1"/>
+                        </a:fillRef>
+                        <a:effectRef idx="0">
+                          <a:schemeClr val="accent6"/>
+                        </a:effectRef>
+                        <a:fontRef idx="minor">
+                          <a:schemeClr val="dk1"/>
+                        </a:fontRef>
+                      </wps:style>
+                      <wps:txbx>
+                        <w:txbxContent>
+                          <w:p>
+                            <w:pPr>
+                              <w:jc w:val="center"/>
+                            </w:pPr>
+                            <w:r>
+                              <w:t>Data Entry Operator</w:t>
+                            </w:r>
+                          </w:p>
+                        </w:txbxContent>
+                      </wps:txbx>
+                      <wps:bodyPr rot="0" spcFirstLastPara="0" vertOverflow="overflow" horzOverflow="overflow" vert="horz" wrap="square" lIns="91440" tIns="45720" rIns="91440" bIns="45720" numCol="1" spcCol="0" rtlCol="0" fromWordArt="0" anchor="ctr" anchorCtr="0" forceAA="0" compatLnSpc="1">
+                        <a:prstTxWarp prst="textNoShape">
+                          <a:avLst/>
+                        </a:prstTxWarp>
+                        <a:noAutofit/>
+                      </wps:bodyPr>
+                    </wps:wsp>
+                  </a:graphicData>
+                </a:graphic>
+                <wp14:sizeRelV relativeFrom="margin">
+                  <wp14:pctHeight>0</wp14:pctHeight>
+                </wp14:sizeRelV>
+              </wp:anchor>
+            </w:drawing>
+          </mc:Choice>
+          <mc:Fallback>
+            <w:pict>
+              <v:rect id="Rectangle 22" o:spid="_x0000_s1026" style="position:absolute;margin-left:187pt;margin-top:17.1pt;width:121.5pt;height:30pt;z-index:251667456;visibility:visible;mso-wrap-style:square;mso-height-percent:0;mso-wrap-distance-left:9pt;mso-wrap-distance-top:0;mso-wrap-distance-right:9pt;mso-wrap-distance-bottom:0;mso-position-horizontal:absolute;mso-position-horizontal-relative:text;mso-position-vertical:absolute;mso-position-vertical-relative:text;mso-height-percent:0;mso-height-relative:margin;v-text-anchor:middle" o:gfxdata="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" fillcolor="white [3201]" strokecolor="#f79646 [3209]" strokeweight="2pt">
+                <v:textbox>
+                  <w:txbxContent>
+                    <w:p>
+                      <w:pPr>
+                        <w:jc w:val="center"/>
+                      </w:pPr>
+                      <w:r>
+                        <w:t>Data Entry Operator</w:t>
+                      </w:r>
+                    </w:p>
+                  </w:txbxContent>
+                </v:textbox>
+              </v:rect>
+            </w:pict>
+          </mc:Fallback>
+        </mc:AlternateContent>
+      </w:r>
+    </w:p>
+    <w:p>
+      <w:r>
+        <w:rPr>
+          <w:noProof/>
+        </w:rPr>
+        <mc:AlternateContent>
+          <mc:Choice Requires="wps">
+            <w:drawing>
+              <wp:anchor distT="0" distB="0" distL="114300" distR="114300" simplePos="0" relativeHeight="251679744" behindDoc="0" locked="0" layoutInCell="1" allowOverlap="1">
+                <wp:simplePos x="0" y="0"/>
+                <wp:positionH relativeFrom="column">
+                  <wp:posOffset>3175000</wp:posOffset>
+                </wp:positionH>
+                <wp:positionV relativeFrom="paragraph">
+                  <wp:posOffset>2346325</wp:posOffset>
+                </wp:positionV>
+                <wp:extent cx="0" cy="266065"/>
+                <wp:effectExtent l="95250" t="19050" r="76200" b="95885"/>
+                <wp:wrapNone/>
+                <wp:docPr id="42" name="Straight Arrow Connector 42"/>
+                <wp:cNvGraphicFramePr/>
+                <a:graphic xmlns:a="http://schemas.openxmlformats.org/drawingml/2006/main">
+                  <a:graphicData uri="http://schemas.microsoft.com/office/word/2010/wordprocessingShape">
+                    <wps:wsp>
+                      <wps:cNvCnPr/>
+                      <wps:spPr>
+                        <a:xfrm>
+                          <a:off x="0" y="0"/>
+                          <a:ext cx="0" cy="266065"/>
+                        </a:xfrm>
+                        <a:prstGeom prst="straightConnector1">
+                          <a:avLst/>
+                        </a:prstGeom>
+                        <a:ln>
+                          <a:tailEnd type="arrow"/>
+                        </a:ln>
+                      </wps:spPr>
+                      <wps:style>
+                        <a:lnRef idx="2">
+                          <a:schemeClr val="accent6"/>
+                        </a:lnRef>
+                        <a:fillRef idx="0">
+                          <a:schemeClr val="accent6"/>
+                        </a:fillRef>
+                        <a:effectRef idx="1">
+                          <a:schemeClr val="accent6"/>
+                        </a:effectRef>
+                        <a:fontRef idx="minor">
+                          <a:schemeClr val="tx1"/>
+                        </a:fontRef>
+                      </wps:style>
+                      <wps:bodyPr/>
+                    </wps:wsp>
+                  </a:graphicData>
+                </a:graphic>
+              </wp:anchor>
+            </w:drawing>
+          </mc:Choice>
+          <mc:Fallback>
+            <w:pict>
+              <v:shapetype id="_x0000_t32" coordsize="21600,21600" o:spt="32" o:oned="t" path="m,l21600,21600e" filled="f">
+                <v:path arrowok="t" fillok="f" o:connecttype="none"/>
+                <o:lock v:ext="edit" shapetype="t"/>
+              </v:shapetype>
+              <v:shape id="Straight Arrow Connector 42" o:spid="_x0000_s1026" type="#_x0000_t32" style="position:absolute;margin-left:250pt;margin-top:184.75pt;width:0;height:20.95pt;z-index:251679744;visibility:visible;mso-wrap-style:square;mso-wrap-distance-left:9pt;mso-wrap-distance-top:0;mso-wrap-distance-right:9pt;mso-wrap-distance-bottom:0;mso-position-horizontal:absolute;mso-position-horizontal-relative:text;mso-position-vertical:absolute;mso-position-vertical-relative:text" o:gfxdata="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" strokecolor="#f79646 [3209]" strokeweight="2pt">
+                <v:stroke endarrow="open"/>
+                <v:shadow on="t" color="black" opacity="24903f" origin=",.5" offset="0,.55556mm"/>
+              </v:shape>
+            </w:pict>
+          </mc:Fallback>
+        </mc:AlternateContent>
+      </w:r>
+      <w:r>
+        <w:rPr>
+          <w:noProof/>
+        </w:rPr>
+        <mc:AlternateContent>
+          <mc:Choice Requires="wps">
+            <w:drawing>
+              <wp:anchor distT="0" distB="0" distL="114300" distR="114300" simplePos="0" relativeHeight="251669504" behindDoc="0" locked="0" layoutInCell="1" allowOverlap="1" wp14:anchorId="341125F2" wp14:editId="10E986F7">
+                <wp:simplePos x="0" y="0"/>
+                <wp:positionH relativeFrom="column">
+                  <wp:posOffset>2425700</wp:posOffset>
+                </wp:positionH>
+                <wp:positionV relativeFrom="paragraph">
+                  <wp:posOffset>1849755</wp:posOffset>
+                </wp:positionV>
+                <wp:extent cx="1511300" cy="496455"/>
+                <wp:effectExtent l="0" t="0" r="12700" b="18415"/>
+                <wp:wrapNone/>
+                <wp:docPr id="32" name="Rectangle 32"/>
+                <wp:cNvGraphicFramePr/>
+                <a:graphic xmlns:a="http://schemas.openxmlformats.org/drawingml/2006/main">
+                  <a:graphicData uri="http://schemas.microsoft.com/office/word/2010/wordprocessingShape">
+                    <wps:wsp>
+                      <wps:cNvSpPr/>
+                      <wps:spPr>
+                        <a:xfrm>
+                          <a:off x="0" y="0"/>
+                          <a:ext cx="1511300" cy="496455"/>
+                        </a:xfrm>
+                        <a:prstGeom prst="rect">
+                          <a:avLst/>
+                        </a:prstGeom>
+                      </wps:spPr>
+                      <wps:style>
+                        <a:lnRef idx="2">
+                          <a:schemeClr val="accent6"/>
+                        </a:lnRef>
+                        <a:fillRef idx="1">
+                          <a:schemeClr val="lt1"/>
+                        </a:fillRef>
+                        <a:effectRef idx="0">
+                          <a:schemeClr val="accent6"/>
+                        </a:effectRef>
+                        <a:fontRef idx="minor">
+                          <a:schemeClr val="dk1"/>
+                        </a:fontRef>
+                      </wps:style>
+                      <wps:txbx>
+                        <w:txbxContent>
+                          <w:p>
+                            <w:pPr>
+                              <w:jc w:val="center"/>
+                            </w:pPr>
+                            <w:r>
+                              <w:t>Data reaches Approved list</w:t>
+                            </w:r>
+                          </w:p>
+                        </w:txbxContent>
+                      </wps:txbx>
+                      <wps:bodyPr rot="0" spcFirstLastPara="0" vertOverflow="overflow" horzOverflow="overflow" vert="horz" wrap="square" lIns="91440" tIns="45720" rIns="91440" bIns="45720" numCol="1" spcCol="0" rtlCol="0" fromWordArt="0" anchor="ctr" anchorCtr="0" forceAA="0" compatLnSpc="1">
+                        <a:prstTxWarp prst="textNoShape">
+                          <a:avLst/>
+                        </a:prstTxWarp>
+                        <a:noAutofit/>
+                      </wps:bodyPr>
+                    </wps:wsp>
+                  </a:graphicData>
+                </a:graphic>
+                <wp14:sizeRelV relativeFrom="margin">
+                  <wp14:pctHeight>0</wp14:pctHeight>
+                </wp14:sizeRelV>
+              </wp:anchor>
+            </w:drawing>
+          </mc:Choice>
+          <mc:Fallback>
+            <w:pict>
+              <v:rect id="Rectangle 32" o:spid="_x0000_s1027" style="position:absolute;margin-left:191pt;margin-top:145.65pt;width:119pt;height:39.1pt;z-index:251669504;visibility:visible;mso-wrap-style:square;mso-height-percent:0;mso-wrap-distance-left:9pt;mso-wrap-distance-top:0;mso-wrap-distance-right:9pt;mso-wrap-distance-bottom:0;mso-position-horizontal:absolute;mso-position-horizontal-relative:text;mso-position-vertical:absolute;mso-position-vertical-relative:text;mso-height-percent:0;mso-height-relative:margin;v-text-anchor:middle" o:gfxdata="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" fillcolor="white [3201]" strokecolor="#f79646 [3209]" strokeweight="2pt">
+                <v:textbox>
+                  <w:txbxContent>
+                    <w:p>
+                      <w:pPr>
+                        <w:jc w:val="center"/>
+                      </w:pPr>
+                      <w:r>
+                        <w:t>Data reaches Approved list</w:t>
+                      </w:r>
+                    </w:p>
+                  </w:txbxContent>
+                </v:textbox>
+              </v:rect>
+            </w:pict>
+          </mc:Fallback>
+        </mc:AlternateContent>
+      </w:r>
+      <w:r>
+        <w:rPr>
+          <w:noProof/>
+        </w:rPr>
+        <mc:AlternateContent>
+          <mc:Choice Requires="wps">
+            <w:drawing>
+              <wp:anchor distT="0" distB="0" distL="114300" distR="114300" simplePos="0" relativeHeight="251673600" behindDoc="0" locked="0" layoutInCell="1" allowOverlap="1" wp14:anchorId="69EB613C" wp14:editId="05FE1AC9">
+                <wp:simplePos x="0" y="0"/>
+                <wp:positionH relativeFrom="column">
+                  <wp:posOffset>3162300</wp:posOffset>
+                </wp:positionH>
+                <wp:positionV relativeFrom="paragraph">
+                  <wp:posOffset>402590</wp:posOffset>
+                </wp:positionV>
+                <wp:extent cx="1504950" cy="266700"/>
+                <wp:effectExtent l="0" t="0" r="19050" b="19050"/>
+                <wp:wrapNone/>
+                <wp:docPr id="38" name="Text Box 38"/>
+                <wp:cNvGraphicFramePr/>
+                <a:graphic xmlns:a="http://schemas.openxmlformats.org/drawingml/2006/main">
+                  <a:graphicData uri="http://schemas.microsoft.com/office/word/2010/wordprocessingShape">
+                    <wps:wsp>
+                      <wps:cNvSpPr txBox="1"/>
+                      <wps:spPr>
+                        <a:xfrm>
+                          <a:off x="0" y="0"/>
+                          <a:ext cx="1504950" cy="266700"/>
+                        </a:xfrm>
+                        <a:prstGeom prst="rect">
+                          <a:avLst/>
+                        </a:prstGeom>
+                        <a:solidFill>
+                          <a:schemeClr val="lt1"/>
+                        </a:solidFill>
+                        <a:ln w="6350">
+                          <a:solidFill>
+                            <a:schemeClr val="bg1"/>
+                          </a:solidFill>
+                        </a:ln>
+                        <a:effectLst/>
+                      </wps:spPr>
+                      <wps:style>
+                        <a:lnRef idx="0">
+                          <a:schemeClr val="accent1"/>
+                        </a:lnRef>
+                        <a:fillRef idx="0">
+                          <a:schemeClr val="accent1"/>
+                        </a:fillRef>
+                        <a:effectRef idx="0">
+                          <a:schemeClr val="accent1"/>
+                        </a:effectRef>
+                        <a:fontRef idx="minor">
+                          <a:schemeClr val="dk1"/>
+                        </a:fontRef>
+                      </wps:style>
+                      <wps:txbx>
+                        <w:txbxContent>
+                          <w:p>
+                            <w:r>
+                              <w:t>Enters or changes data</w:t>
+                            </w:r>
+                          </w:p>
+                        </w:txbxContent>
+                      </wps:txbx>
+                      <wps:bodyPr rot="0" spcFirstLastPara="0" vertOverflow="overflow" horzOverflow="overflow" vert="horz" wrap="square" lIns="91440" tIns="45720" rIns="91440" bIns="45720" numCol="1" spcCol="0" rtlCol="0" fromWordArt="0" anchor="t" anchorCtr="0" forceAA="0" compatLnSpc="1">
+                        <a:prstTxWarp prst="textNoShape">
+                          <a:avLst/>
+                        </a:prstTxWarp>
+                        <a:noAutofit/>
+                      </wps:bodyPr>
+                    </wps:wsp>
+                  </a:graphicData>
+                </a:graphic>
+                <wp14:sizeRelH relativeFrom="margin">
+                  <wp14:pctWidth>0</wp14:pctWidth>
+                </wp14:sizeRelH>
+                <wp14:sizeRelV relativeFrom="margin">
+                  <wp14:pctHeight>0</wp14:pctHeight>
+                </wp14:sizeRelV>
+              </wp:anchor>
+            </w:drawing>
+          </mc:Choice>
+          <mc:Fallback>
+            <w:pict>
+              <v:shapetype id="_x0000_t202" coordsize="21600,21600" o:spt="202" path="m,l,21600r21600,l21600,xe">
+                <v:stroke joinstyle="miter"/>
+                <v:path gradientshapeok="t" o:connecttype="rect"/>
+              </v:shapetype>
+              <v:shape id="Text Box 38" o:spid="_x0000_s1028" type="#_x0000_t202" style="position:absolute;margin-left:249pt;margin-top:31.7pt;width:118.5pt;height:21pt;z-index:251673600;visibility:visible;mso-wrap-style:square;mso-width-percent:0;mso-height-percent:0;mso-wrap-distance-left:9pt;mso-wrap-distance-top:0;mso-wrap-distance-right:9pt;mso-wrap-distance-bottom:0;mso-position-horizontal:absolute;mso-position-horizontal-relative:text;mso-position-vertical:absolute;mso-position-vertical-relative:text;mso-width-percent:0;mso-height-percent:0;mso-width-relative:margin;mso-height-relative:margin;v-text-anchor:top" o:gfxdata="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" fillcolor="white [3201]" strokecolor="white [3212]" strokeweight=".5pt">
+                <v:textbox>
+                  <w:txbxContent>
+                    <w:p>
+                      <w:r>
+                        <w:t>Enters or changes data</w:t>
+                      </w:r>
+                    </w:p>
+                  </w:txbxContent>
+                </v:textbox>
+              </v:shape>
+            </w:pict>
+          </mc:Fallback>
+        </mc:AlternateContent>
+      </w:r>
+      <w:r>
+        <w:rPr>
+          <w:noProof/>
+        </w:rPr>
+        <mc:AlternateContent>
+          <mc:Choice Requires="wps">
+            <w:drawing>
+              <wp:anchor distT="0" distB="0" distL="114300" distR="114300" simplePos="0" relativeHeight="251677696" behindDoc="0" locked="0" layoutInCell="1" allowOverlap="1" wp14:anchorId="00563849" wp14:editId="06BA02E4">
+                <wp:simplePos x="0" y="0"/>
+                <wp:positionH relativeFrom="column">
+                  <wp:posOffset>730250</wp:posOffset>
+                </wp:positionH>
+                <wp:positionV relativeFrom="paragraph">
+                  <wp:posOffset>262890</wp:posOffset>
+                </wp:positionV>
+                <wp:extent cx="1187450" cy="635000"/>
+                <wp:effectExtent l="0" t="0" r="12700" b="12700"/>
+                <wp:wrapNone/>
+                <wp:docPr id="40" name="Text Box 40"/>
+                <wp:cNvGraphicFramePr/>
+                <a:graphic xmlns:a="http://schemas.openxmlformats.org/drawingml/2006/main">
+                  <a:graphicData uri="http://schemas.microsoft.com/office/word/2010/wordprocessingShape">
+                    <wps:wsp>
+                      <wps:cNvSpPr txBox="1"/>
+                      <wps:spPr>
+                        <a:xfrm>
+                          <a:off x="0" y="0"/>
+                          <a:ext cx="1187450" cy="635000"/>
+                        </a:xfrm>
+                        <a:prstGeom prst="rect">
+                          <a:avLst/>
+                        </a:prstGeom>
+                        <a:solidFill>
+                          <a:schemeClr val="lt1"/>
+                        </a:solidFill>
+                        <a:ln w="6350">
+                          <a:solidFill>
+                            <a:schemeClr val="bg1"/>
+                          </a:solidFill>
+                        </a:ln>
+                        <a:effectLst/>
+                      </wps:spPr>
+                      <wps:style>
+                        <a:lnRef idx="0">
+                          <a:schemeClr val="accent1"/>
+                        </a:lnRef>
+                        <a:fillRef idx="0">
+                          <a:schemeClr val="accent1"/>
+                        </a:fillRef>
+                        <a:effectRef idx="0">
+                          <a:schemeClr val="accent1"/>
+                        </a:effectRef>
+                        <a:fontRef idx="minor">
+                          <a:schemeClr val="dk1"/>
+                        </a:fontRef>
+                      </wps:style>
+                      <wps:txbx>
+                        <w:txbxContent>
+                          <w:p>
+                            <w:pPr>
+                              <w:spacing w:line="240" w:lineRule="auto"/>
+                              <w:jc w:val="center"/>
+                            </w:pPr>
+                            <w:r>
+                              <w:t xml:space="preserve">If shift </w:t>
+                            </w:r>
+                            <w:proofErr w:type="spellStart"/>
+                            <w:r>
+                              <w:t>incharge</w:t>
+                            </w:r>
+                            <w:proofErr w:type="spellEnd"/>
+                            <w:r>
+                              <w:t xml:space="preserve"> requires clarification</w:t>
+                            </w:r>
+                          </w:p>
+                        </w:txbxContent>
+                      </wps:txbx>
+                      <wps:bodyPr rot="0" spcFirstLastPara="0" vertOverflow="overflow" horzOverflow="overflow" vert="horz" wrap="square" lIns="91440" tIns="45720" rIns="91440" bIns="45720" numCol="1" spcCol="0" rtlCol="0" fromWordArt="0" anchor="t" anchorCtr="0" forceAA="0" compatLnSpc="1">
+                        <a:prstTxWarp prst="textNoShape">
+                          <a:avLst/>
+                        </a:prstTxWarp>
+                        <a:noAutofit/>
+                      </wps:bodyPr>
+                    </wps:wsp>
+                  </a:graphicData>
+                </a:graphic>
+                <wp14:sizeRelH relativeFrom="margin">
+                  <wp14:pctWidth>0</wp14:pctWidth>
+                </wp14:sizeRelH>
+                <wp14:sizeRelV relativeFrom="margin">
+                  <wp14:pctHeight>0</wp14:pctHeight>
+                </wp14:sizeRelV>
+              </wp:anchor>
+            </w:drawing>
+          </mc:Choice>
+          <mc:Fallback>
+            <w:pict>
+              <v:shape id="Text Box 40" o:spid="_x0000_s1029" type="#_x0000_t202" style="position:absolute;margin-left:57.5pt;margin-top:20.7pt;width:93.5pt;height:50pt;z-index:251677696;visibility:visible;mso-wrap-style:square;mso-width-percent:0;mso-height-percent:0;mso-wrap-distance-left:9pt;mso-wrap-distance-top:0;mso-wrap-distance-right:9pt;mso-wrap-distance-bottom:0;mso-position-horizontal:absolute;mso-position-horizontal-relative:text;mso-position-vertical:absolute;mso-position-vertical-relative:text;mso-width-percent:0;mso-height-percent:0;mso-width-relative:margin;mso-height-relative:margin;v-text-anchor:top" o:gfxdata="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" fillcolor="white [3201]" strokecolor="white [3212]" strokeweight=".5pt">
+                <v:textbox>
+                  <w:txbxContent>
+                    <w:p>
+                      <w:pPr>
+                        <w:spacing w:line="240" w:lineRule="auto"/>
+                        <w:jc w:val="center"/>
+                      </w:pPr>
+                      <w:r>
+                        <w:t xml:space="preserve">If shift </w:t>
+                      </w:r>
+                      <w:proofErr w:type="spellStart"/>
+                      <w:r>
+                        <w:t>incharge</w:t>
+                      </w:r>
+                      <w:proofErr w:type="spellEnd"/>
+                      <w:r>
+                        <w:t xml:space="preserve"> requires clarification</w:t>
+                      </w:r>
+                    </w:p>
+                  </w:txbxContent>
+                </v:textbox>
+              </v:shape>
+            </w:pict>
+          </mc:Fallback>
+        </mc:AlternateContent>
+      </w:r>
+      <w:r>
+        <w:rPr>
+          <w:noProof/>
+        </w:rPr>
+        <mc:AlternateContent>
+          <mc:Choice Requires="wps">
+            <w:drawing>
+              <wp:anchor distT="0" distB="0" distL="114300" distR="114300" simplePos="0" relativeHeight="251675648" behindDoc="0" locked="0" layoutInCell="1" allowOverlap="1" wp14:anchorId="290DAB6A" wp14:editId="0C75C769">
+                <wp:simplePos x="0" y="0"/>
+                <wp:positionH relativeFrom="column">
+                  <wp:posOffset>3194050</wp:posOffset>
+                </wp:positionH>
+                <wp:positionV relativeFrom="paragraph">
+                  <wp:posOffset>1412240</wp:posOffset>
+                </wp:positionV>
+                <wp:extent cx="1790700" cy="266700"/>
+                <wp:effectExtent l="0" t="0" r="19050" b="19050"/>
+                <wp:wrapNone/>
+                <wp:docPr id="39" name="Text Box 39"/>
+                <wp:cNvGraphicFramePr/>
+                <a:graphic xmlns:a="http://schemas.openxmlformats.org/drawingml/2006/main">
+                  <a:graphicData uri="http://schemas.microsoft.com/office/word/2010/wordprocessingShape">
+                    <wps:wsp>
+                      <wps:cNvSpPr txBox="1"/>
+                      <wps:spPr>
+                        <a:xfrm>
+                          <a:off x="0" y="0"/>
+                          <a:ext cx="1790700" cy="266700"/>
+                        </a:xfrm>
+                        <a:prstGeom prst="rect">
+                          <a:avLst/>
+                        </a:prstGeom>
+                        <a:solidFill>
+                          <a:schemeClr val="lt1"/>
+                        </a:solidFill>
+                        <a:ln w="6350">
+                          <a:solidFill>
+                            <a:schemeClr val="bg1"/>
+                          </a:solidFill>
+                        </a:ln>
+                        <a:effectLst/>
+                      </wps:spPr>
+                      <wps:style>
+                        <a:lnRef idx="0">
+                          <a:schemeClr val="accent1"/>
+                        </a:lnRef>
+                        <a:fillRef idx="0">
+                          <a:schemeClr val="accent1"/>
+                        </a:fillRef>
+                        <a:effectRef idx="0">
+                          <a:schemeClr val="accent1"/>
+                        </a:effectRef>
+                        <a:fontRef idx="minor">
+                          <a:schemeClr val="dk1"/>
+                        </a:fontRef>
+                      </wps:style>
+                      <wps:txbx>
+                        <w:txbxContent>
+                          <w:p>
+                            <w:r>
+                              <w:t xml:space="preserve">On shift </w:t>
+                            </w:r>
+                            <w:proofErr w:type="spellStart"/>
+                            <w:r>
+                              <w:t>incharge</w:t>
+                            </w:r>
+                            <w:proofErr w:type="spellEnd"/>
+                            <w:r>
+                              <w:t xml:space="preserve"> Approval</w:t>
+                            </w:r>
+                          </w:p>
+                        </w:txbxContent>
+                      </wps:txbx>
+                      <wps:bodyPr rot="0" spcFirstLastPara="0" vertOverflow="overflow" horzOverflow="overflow" vert="horz" wrap="square" lIns="91440" tIns="45720" rIns="91440" bIns="45720" numCol="1" spcCol="0" rtlCol="0" fromWordArt="0" anchor="t" anchorCtr="0" forceAA="0" compatLnSpc="1">
+                        <a:prstTxWarp prst="textNoShape">
+                          <a:avLst/>
+                        </a:prstTxWarp>
+                        <a:noAutofit/>
+                      </wps:bodyPr>
+                    </wps:wsp>
+                  </a:graphicData>
+                </a:graphic>
+                <wp14:sizeRelH relativeFrom="margin">
+                  <wp14:pctWidth>0</wp14:pctWidth>
+                </wp14:sizeRelH>
+                <wp14:sizeRelV relativeFrom="margin">
+                  <wp14:pctHeight>0</wp14:pctHeight>
+                </wp14:sizeRelV>
+              </wp:anchor>
+            </w:drawing>
+          </mc:Choice>
+          <mc:Fallback>
+            <w:pict>
+              <v:shape id="Text Box 39" o:spid="_x0000_s1030" type="#_x0000_t202" style="position:absolute;margin-left:251.5pt;margin-top:111.2pt;width:141pt;height:21pt;z-index:251675648;visibility:visible;mso-wrap-style:square;mso-width-percent:0;mso-height-percent:0;mso-wrap-distance-left:9pt;mso-wrap-distance-top:0;mso-wrap-distance-right:9pt;mso-wrap-distance-bottom:0;mso-position-horizontal:absolute;mso-position-horizontal-relative:text;mso-position-vertical:absolute;mso-position-vertical-relative:text;mso-width-percent:0;mso-height-percent:0;mso-width-relative:margin;mso-height-relative:margin;v-text-anchor:top" o:gfxdata="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" fillcolor="white [3201]" strokecolor="white [3212]" strokeweight=".5pt">
+                <v:textbox>
+                  <w:txbxContent>
+                    <w:p>
+                      <w:r>
+                        <w:t xml:space="preserve">On shift </w:t>
+                      </w:r>
+                      <w:proofErr w:type="spellStart"/>
+                      <w:r>
+                        <w:t>incharge</w:t>
+                      </w:r>
+                      <w:proofErr w:type="spellEnd"/>
+                      <w:r>
+                        <w:t xml:space="preserve"> Approval</w:t>
+                      </w:r>
+                    </w:p>
+                  </w:txbxContent>
+                </v:textbox>
+              </v:shape>
+            </w:pict>
+          </mc:Fallback>
+        </mc:AlternateContent>
+      </w:r>
+      <w:r>
+        <w:rPr>
+          <w:noProof/>
+        </w:rPr>
+        <mc:AlternateContent>
+          <mc:Choice Requires="wps">
+            <w:drawing>
+              <wp:anchor distT="0" distB="0" distL="114300" distR="114300" simplePos="0" relativeHeight="251668480" behindDoc="0" locked="0" layoutInCell="1" allowOverlap="1" wp14:anchorId="1D6FBD6F" wp14:editId="62C30295">
+                <wp:simplePos x="0" y="0"/>
+                <wp:positionH relativeFrom="column">
+                  <wp:posOffset>2235200</wp:posOffset>
+                </wp:positionH>
+                <wp:positionV relativeFrom="paragraph">
+                  <wp:posOffset>796290</wp:posOffset>
+                </wp:positionV>
+                <wp:extent cx="1828800" cy="501650"/>
+                <wp:effectExtent l="0" t="0" r="19050" b="12700"/>
+                <wp:wrapNone/>
+                <wp:docPr id="31" name="Rectangle 31"/>
+                <wp:cNvGraphicFramePr/>
+                <a:graphic xmlns:a="http://schemas.openxmlformats.org/drawingml/2006/main">
+                  <a:graphicData uri="http://schemas.microsoft.com/office/word/2010/wordprocessingShape">
+                    <wps:wsp>
+                      <wps:cNvSpPr/>
+                      <wps:spPr>
+                        <a:xfrm>
+                          <a:off x="0" y="0"/>
+                          <a:ext cx="1828800" cy="501650"/>
+                        </a:xfrm>
+                        <a:prstGeom prst="rect">
+                          <a:avLst/>
+                        </a:prstGeom>
+                      </wps:spPr>
+                      <wps:style>
+                        <a:lnRef idx="2">
+                          <a:schemeClr val="accent6"/>
+                        </a:lnRef>
+                        <a:fillRef idx="1">
+                          <a:schemeClr val="lt1"/>
+                        </a:fillRef>
+                        <a:effectRef idx="0">
+                          <a:schemeClr val="accent6"/>
+                        </a:effectRef>
+                        <a:fontRef idx="minor">
+                          <a:schemeClr val="dk1"/>
+                        </a:fontRef>
+                      </wps:style>
+                      <wps:txbx>
+                        <w:txbxContent>
+                          <w:p>
+                            <w:pPr>
+                              <w:jc w:val="center"/>
+                            </w:pPr>
+                            <w:r>
+                              <w:t>Data reaches unapproved list</w:t>
+                            </w:r>
+                          </w:p>
+                        </w:txbxContent>
+                      </wps:txbx>
+                      <wps:bodyPr rot="0" spcFirstLastPara="0" vertOverflow="overflow" horzOverflow="overflow" vert="horz" wrap="square" lIns="91440" tIns="45720" rIns="91440" bIns="45720" numCol="1" spcCol="0" rtlCol="0" fromWordArt="0" anchor="ctr" anchorCtr="0" forceAA="0" compatLnSpc="1">
+                        <a:prstTxWarp prst="textNoShape">
+                          <a:avLst/>
+                        </a:prstTxWarp>
+                        <a:noAutofit/>
+                      </wps:bodyPr>
+                    </wps:wsp>
+                  </a:graphicData>
+                </a:graphic>
+                <wp14:sizeRelV relativeFrom="margin">
+                  <wp14:pctHeight>0</wp14:pctHeight>
+                </wp14:sizeRelV>
+              </wp:anchor>
+            </w:drawing>
+          </mc:Choice>
+          <mc:Fallback>
+            <w:pict>
+              <v:rect id="Rectangle 31" o:spid="_x0000_s1031" style="position:absolute;margin-left:176pt;margin-top:62.7pt;width:2in;height:39.5pt;z-index:251668480;visibility:visible;mso-wrap-style:square;mso-height-percent:0;mso-wrap-distance-left:9pt;mso-wrap-distance-top:0;mso-wrap-distance-right:9pt;mso-wrap-distance-bottom:0;mso-position-horizontal:absolute;mso-position-horizontal-relative:text;mso-position-vertical:absolute;mso-position-vertical-relative:text;mso-height-percent:0;mso-height-relative:margin;v-text-anchor:middle" o:gfxdata="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" fillcolor="white [3201]" strokecolor="#f79646 [3209]" strokeweight="2pt">
+                <v:textbox>
+                  <w:txbxContent>
+                    <w:p>
+                      <w:pPr>
+                        <w:jc w:val="center"/>
+                      </w:pPr>
+                      <w:r>
+                        <w:t>Data reaches unapproved list</w:t>
+                      </w:r>
+                    </w:p>
+                  </w:txbxContent>
+                </v:textbox>
+              </v:rect>
+            </w:pict>
+          </mc:Fallback>
+        </mc:AlternateContent>
+      </w:r>
+      <w:r>
+        <w:rPr>
+          <w:noProof/>
+        </w:rPr>
+        <mc:AlternateContent>
+          <mc:Choice Requires="wps">
+            <w:drawing>
+              <wp:anchor distT="0" distB="0" distL="114300" distR="114300" simplePos="0" relativeHeight="251672576" behindDoc="0" locked="0" layoutInCell="1" allowOverlap="1" wp14:anchorId="6E46F99C" wp14:editId="33E2D859">
+                <wp:simplePos x="0" y="0"/>
+                <wp:positionH relativeFrom="column">
+                  <wp:posOffset>2222500</wp:posOffset>
+                </wp:positionH>
+                <wp:positionV relativeFrom="paragraph">
+                  <wp:posOffset>110490</wp:posOffset>
+                </wp:positionV>
+                <wp:extent cx="152400" cy="927100"/>
+                <wp:effectExtent l="323850" t="76200" r="0" b="82550"/>
+                <wp:wrapNone/>
+                <wp:docPr id="37" name="Elbow Connector 37"/>
+                <wp:cNvGraphicFramePr/>
+                <a:graphic xmlns:a="http://schemas.openxmlformats.org/drawingml/2006/main">
+                  <a:graphicData uri="http://schemas.microsoft.com/office/word/2010/wordprocessingShape">
+                    <wps:wsp>
+                      <wps:cNvCnPr/>
+                      <wps:spPr>
+                        <a:xfrm flipV="1">
+                          <a:off x="0" y="0"/>
+                          <a:ext cx="152400" cy="927100"/>
+                        </a:xfrm>
+                        <a:prstGeom prst="bentConnector3">
+                          <a:avLst>
+                            <a:gd name="adj1" fmla="val -183333"/>
+                          </a:avLst>
+                        </a:prstGeom>
+                        <a:ln>
+                          <a:tailEnd type="arrow"/>
+                        </a:ln>
+                      </wps:spPr>
+                      <wps:style>
+                        <a:lnRef idx="2">
+                          <a:schemeClr val="accent6"/>
+                        </a:lnRef>
+                        <a:fillRef idx="0">
+                          <a:schemeClr val="accent6"/>
+                        </a:fillRef>
+                        <a:effectRef idx="1">
+                          <a:schemeClr val="accent6"/>
+                        </a:effectRef>
+                        <a:fontRef idx="minor">
+                          <a:schemeClr val="tx1"/>
+                        </a:fontRef>
+                      </wps:style>
+                      <wps:bodyPr/>
+                    </wps:wsp>
+                  </a:graphicData>
+                </a:graphic>
+              </wp:anchor>
+            </w:drawing>
+          </mc:Choice>
+          <mc:Fallback>
+            <w:pict>
+              <v:shapetype id="_x0000_t34" coordsize="21600,21600" o:spt="34" o:oned="t" adj="10800" path="m,l@0,0@0,21600,21600,21600e" filled="f">
+                <v:stroke joinstyle="miter"/>
+                <v:formulas>
+                  <v:f eqn="val #0"/>
+                </v:formulas>
+                <v:path arrowok="t" fillok="f" o:connecttype="none"/>
+                <v:handles>
+                  <v:h position="#0,center"/>
+                </v:handles>
+                <o:lock v:ext="edit" shapetype="t"/>
+              </v:shapetype>
+              <v:shape id="Elbow Connector 37" o:spid="_x0000_s1026" type="#_x0000_t34" style="position:absolute;margin-left:175pt;margin-top:8.7pt;width:12pt;height:73pt;flip:y;z-index:251672576;visibility:visible;mso-wrap-style:square;mso-wrap-distance-left:9pt;mso-wrap-distance-top:0;mso-wrap-distance-right:9pt;mso-wrap-distance-bottom:0;mso-position-horizontal:absolute;mso-position-horizontal-relative:text;mso-position-vertical:absolute;mso-position-vertical-relative:text" o:gfxdata="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" adj="-39600" strokecolor="#f79646 [3209]" strokeweight="2pt">
+                <v:stroke endarrow="open"/>
+                <v:shadow on="t" color="black" opacity="24903f" origin=",.5" offset="0,.55556mm"/>
+              </v:shape>
+            </w:pict>
+          </mc:Fallback>
+        </mc:AlternateContent>
+      </w:r>
+      <w:r>
+        <w:rPr>
+          <w:noProof/>
+        </w:rPr>
+        <mc:AlternateContent>
+          <mc:Choice Requires="wps">
+            <w:drawing>
+              <wp:anchor distT="0" distB="0" distL="114300" distR="114300" simplePos="0" relativeHeight="251671552" behindDoc="0" locked="0" layoutInCell="1" allowOverlap="1" wp14:anchorId="20929FC8" wp14:editId="34088024">
+                <wp:simplePos x="0" y="0"/>
+                <wp:positionH relativeFrom="column">
+                  <wp:posOffset>3143250</wp:posOffset>
+                </wp:positionH>
+                <wp:positionV relativeFrom="paragraph">
+                  <wp:posOffset>275590</wp:posOffset>
+                </wp:positionV>
+                <wp:extent cx="0" cy="520700"/>
+                <wp:effectExtent l="95250" t="19050" r="76200" b="88900"/>
+                <wp:wrapNone/>
+                <wp:docPr id="35" name="Elbow Connector 35"/>
+                <wp:cNvGraphicFramePr/>
+                <a:graphic xmlns:a="http://schemas.openxmlformats.org/drawingml/2006/main">
+                  <a:graphicData uri="http://schemas.microsoft.com/office/word/2010/wordprocessingShape">
+                    <wps:wsp>
+                      <wps:cNvCnPr/>
+                      <wps:spPr>
+                        <a:xfrm>
+                          <a:off x="0" y="0"/>
+                          <a:ext cx="0" cy="520700"/>
+                        </a:xfrm>
+                        <a:prstGeom prst="bentConnector3">
+                          <a:avLst/>
+                        </a:prstGeom>
+                        <a:ln>
+                          <a:tailEnd type="arrow"/>
+                        </a:ln>
+                      </wps:spPr>
+                      <wps:style>
+                        <a:lnRef idx="2">
+                          <a:schemeClr val="accent6"/>
+                        </a:lnRef>
+                        <a:fillRef idx="0">
+                          <a:schemeClr val="accent6"/>
+                        </a:fillRef>
+                        <a:effectRef idx="1">
+                          <a:schemeClr val="accent6"/>
+                        </a:effectRef>
+                        <a:fontRef idx="minor">
+                          <a:schemeClr val="tx1"/>
+                        </a:fontRef>
+                      </wps:style>
+                      <wps:bodyPr/>
+                    </wps:wsp>
+                  </a:graphicData>
+                </a:graphic>
+              </wp:anchor>
+            </w:drawing>
+          </mc:Choice>
+          <mc:Fallback>
+            <w:pict>
+              <v:shape id="Elbow Connector 35" o:spid="_x0000_s1026" type="#_x0000_t34" style="position:absolute;margin-left:247.5pt;margin-top:21.7pt;width:0;height:41pt;z-index:251671552;visibility:visible;mso-wrap-style:square;mso-wrap-distance-left:9pt;mso-wrap-distance-top:0;mso-wrap-distance-right:9pt;mso-wrap-distance-bottom:0;mso-position-horizontal:absolute;mso-position-horizontal-relative:text;mso-position-vertical:absolute;mso-position-vertical-relative:text" o:gfxdata="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" strokecolor="#f79646 [3209]" strokeweight="2pt">
+                <v:stroke endarrow="open"/>
+                <v:shadow on="t" color="black" opacity="24903f" origin=",.5" offset="0,.55556mm"/>
+              </v:shape>
+            </w:pict>
+          </mc:Fallback>
+        </mc:AlternateContent>
+      </w:r>
+      <w:r>
+        <w:rPr>
+          <w:noProof/>
+        </w:rPr>
+        <mc:AlternateContent>
+          <mc:Choice Requires="wps">
+            <w:drawing>
+              <wp:anchor distT="0" distB="0" distL="114300" distR="114300" simplePos="0" relativeHeight="251670528" behindDoc="0" locked="0" layoutInCell="1" allowOverlap="1" wp14:anchorId="4528BFAB" wp14:editId="474DCDC0">
+                <wp:simplePos x="0" y="0"/>
+                <wp:positionH relativeFrom="column">
+                  <wp:posOffset>3175000</wp:posOffset>
+                </wp:positionH>
+                <wp:positionV relativeFrom="paragraph">
+                  <wp:posOffset>1297940</wp:posOffset>
+                </wp:positionV>
+                <wp:extent cx="0" cy="552450"/>
+                <wp:effectExtent l="95250" t="19050" r="76200" b="95250"/>
+                <wp:wrapNone/>
+                <wp:docPr id="34" name="Elbow Connector 34"/>
+                <wp:cNvGraphicFramePr/>
+                <a:graphic xmlns:a="http://schemas.openxmlformats.org/drawingml/2006/main">
+                  <a:graphicData uri="http://schemas.microsoft.com/office/word/2010/wordprocessingShape">
+                    <wps:wsp>
+                      <wps:cNvCnPr/>
+                      <wps:spPr>
+                        <a:xfrm>
+                          <a:off x="0" y="0"/>
+                          <a:ext cx="0" cy="552450"/>
+                        </a:xfrm>
+                        <a:prstGeom prst="bentConnector3">
+                          <a:avLst/>
+                        </a:prstGeom>
+                        <a:ln>
+                          <a:tailEnd type="arrow"/>
+                        </a:ln>
+                      </wps:spPr>
+                      <wps:style>
+                        <a:lnRef idx="2">
+                          <a:schemeClr val="accent6"/>
+                        </a:lnRef>
+                        <a:fillRef idx="0">
+                          <a:schemeClr val="accent6"/>
+                        </a:fillRef>
+                        <a:effectRef idx="1">
+                          <a:schemeClr val="accent6"/>
+                        </a:effectRef>
+                        <a:fontRef idx="minor">
+                          <a:schemeClr val="tx1"/>
+                        </a:fontRef>
+                      </wps:style>
+                      <wps:bodyPr/>
+                    </wps:wsp>
+                  </a:graphicData>
+                </a:graphic>
+              </wp:anchor>
+            </w:drawing>
+          </mc:Choice>
+          <mc:Fallback>
+            <w:pict>
+              <v:shape id="Elbow Connector 34" o:spid="_x0000_s1026" type="#_x0000_t34" style="position:absolute;margin-left:250pt;margin-top:102.2pt;width:0;height:43.5pt;z-index:251670528;visibility:visible;mso-wrap-style:square;mso-wrap-distance-left:9pt;mso-wrap-distance-top:0;mso-wrap-distance-right:9pt;mso-wrap-distance-bottom:0;mso-position-horizontal:absolute;mso-position-horizontal-relative:text;mso-position-vertical:absolute;mso-position-vertical-relative:text" o:gfxdata="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" strokecolor="#f79646 [3209]" strokeweight="2pt">
+                <v:stroke endarrow="open"/>
+                <v:shadow on="t" color="black" opacity="24903f" origin=",.5" offset="0,.55556mm"/>
+              </v:shape>
+            </w:pict>
+          </mc:Fallback>
+        </mc:AlternateContent>
+      </w:r>
+    </w:p>
+    <w:p/>
+    <w:p>
+      <w:pPr>
+        <w:rPr>
+          <w:noProof/>
+        </w:rPr>
+      </w:pPr>
+    </w:p>
+    <w:p>
+      <w:pPr>
+        <w:rPr>
+          <w:noProof/>
+        </w:rPr>
+      </w:pPr>
+    </w:p>
+    <w:p>
+      <w:pPr>
+        <w:rPr>
+          <w:noProof/>
+        </w:rPr>
+      </w:pPr>
+    </w:p>
+    <w:p>
+      <w:pPr>
+        <w:rPr>
+          <w:noProof/>
+        </w:rPr>
+      </w:pPr>
+    </w:p>
+    <w:p>
+      <w:pPr>
+        <w:rPr>
+          <w:noProof/>
+        </w:rPr>
+      </w:pPr>
+    </w:p>
+    <w:p>
+      <w:pPr>
+        <w:rPr>
+          <w:noProof/>
+        </w:rPr>
+      </w:pPr>
+    </w:p>
+    <w:p>
+      <w:pPr>
+        <w:rPr>
+          <w:noProof/>
+        </w:rPr>
+      </w:pPr>
+      <w:r>
+        <w:rPr>
+          <w:noProof/>
+        </w:rPr>
+        <mc:AlternateContent>
+          <mc:Choice Requires="wps">
+            <w:drawing>
+              <wp:anchor distT="0" distB="0" distL="114300" distR="114300" simplePos="0" relativeHeight="251678720" behindDoc="0" locked="0" layoutInCell="1" allowOverlap="1" wp14:anchorId="32F3E08F" wp14:editId="50FA8F5C">
+                <wp:simplePos x="0" y="0"/>
+                <wp:positionH relativeFrom="column">
+                  <wp:posOffset>2108200</wp:posOffset>
+                </wp:positionH>
+                <wp:positionV relativeFrom="paragraph">
+                  <wp:posOffset>34290</wp:posOffset>
+                </wp:positionV>
+                <wp:extent cx="2152650" cy="469900"/>
+                <wp:effectExtent l="0" t="0" r="19050" b="25400"/>
+                <wp:wrapNone/>
+                <wp:docPr id="41" name="Rectangle 41"/>
+                <wp:cNvGraphicFramePr/>
+                <a:graphic xmlns:a="http://schemas.openxmlformats.org/drawingml/2006/main">
+                  <a:graphicData uri="http://schemas.microsoft.com/office/word/2010/wordprocessingShape">
+                    <wps:wsp>
+                      <wps:cNvSpPr/>
+                      <wps:spPr>
+                        <a:xfrm>
+                          <a:off x="0" y="0"/>
+                          <a:ext cx="2152650" cy="469900"/>
+                        </a:xfrm>
+                        <a:prstGeom prst="rect">
+                          <a:avLst/>
+                        </a:prstGeom>
+                      </wps:spPr>
+                      <wps:style>
+                        <a:lnRef idx="2">
+                          <a:schemeClr val="accent6"/>
+                        </a:lnRef>
+                        <a:fillRef idx="1">
+                          <a:schemeClr val="lt1"/>
+                        </a:fillRef>
+                        <a:effectRef idx="0">
+                          <a:schemeClr val="accent6"/>
+                        </a:effectRef>
+                        <a:fontRef idx="minor">
+                          <a:schemeClr val="dk1"/>
+                        </a:fontRef>
+                      </wps:style>
+                      <wps:txbx>
+                        <w:txbxContent>
+                          <w:p>
+                            <w:pPr>
+                              <w:jc w:val="center"/>
+                            </w:pPr>
+                            <w:r>
+                              <w:t>Data can be filtered and downloaded in required format</w:t>
+                            </w:r>
+                          </w:p>
+                        </w:txbxContent>
+                      </wps:txbx>
+                      <wps:bodyPr rot="0" spcFirstLastPara="0" vertOverflow="overflow" horzOverflow="overflow" vert="horz" wrap="square" lIns="91440" tIns="45720" rIns="91440" bIns="45720" numCol="1" spcCol="0" rtlCol="0" fromWordArt="0" anchor="ctr" anchorCtr="0" forceAA="0" compatLnSpc="1">
+                        <a:prstTxWarp prst="textNoShape">
+                          <a:avLst/>
+                        </a:prstTxWarp>
+                        <a:noAutofit/>
+                      </wps:bodyPr>
+                    </wps:wsp>
+                  </a:graphicData>
+                </a:graphic>
+              </wp:anchor>
+            </w:drawing>
+          </mc:Choice>
+          <mc:Fallback>
+            <w:pict>
+              <v:rect id="Rectangle 41" o:spid="_x0000_s1032" style="position:absolute;margin-left:166pt;margin-top:2.7pt;width:169.5pt;height:37pt;z-index:251678720;visibility:visible;mso-wrap-style:square;mso-wrap-distance-left:9pt;mso-wrap-distance-top:0;mso-wrap-distance-right:9pt;mso-wrap-distance-bottom:0;mso-position-horizontal:absolute;mso-position-horizontal-relative:text;mso-position-vertical:absolute;mso-position-vertical-relative:text;v-text-anchor:middle" o:gfxdata="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" fillcolor="white [3201]" strokecolor="#f79646 [3209]" strokeweight="2pt">
+                <v:textbox>
+                  <w:txbxContent>
+                    <w:p>
+                      <w:pPr>
+                        <w:jc w:val="center"/>
+                      </w:pPr>
+                      <w:r>
+                        <w:t>Data can be filtered and downloaded in required format</w:t>
+                      </w:r>
+                    </w:p>
+                  </w:txbxContent>
+                </v:textbox>
+              </v:rect>
+            </w:pict>
+          </mc:Fallback>
+        </mc:AlternateContent>
+      </w:r>
+    </w:p>
+    <w:p>
+      <w:pPr>
+        <w:rPr>
+          <w:b/>
+          <w:noProof/>
+          <w:sz w:val="24"/>
+          <w:szCs w:val="24"/>
+        </w:rPr>
+      </w:pPr>
+      <w:r>
+        <w:rPr>
+          <w:b/>
+          <w:noProof/>
+          <w:sz w:val="24"/>
+          <w:szCs w:val="24"/>
         </w:rPr>
         <w:lastRenderedPageBreak/>
+        <w:t>Process</w:t>
+      </w:r>
+    </w:p>
+    <w:p>
+      <w:pPr>
+        <w:rPr>
+          <w:noProof/>
+        </w:rPr>
+      </w:pPr>
+      <w:r>
+        <w:rPr>
+          <w:noProof/>
+        </w:rPr>
+        <mc:AlternateContent>
+          <mc:Choice Requires="wps">
+            <w:drawing>
+              <wp:anchor distT="0" distB="0" distL="114300" distR="114300" simplePos="0" relativeHeight="251682816" behindDoc="0" locked="0" layoutInCell="1" allowOverlap="1">
+                <wp:simplePos x="0" y="0"/>
+                <wp:positionH relativeFrom="column">
+                  <wp:posOffset>3896409</wp:posOffset>
+                </wp:positionH>
+                <wp:positionV relativeFrom="paragraph">
+                  <wp:posOffset>1174115</wp:posOffset>
+                </wp:positionV>
+                <wp:extent cx="372793" cy="281354"/>
+                <wp:effectExtent l="19050" t="19050" r="65405" b="42545"/>
+                <wp:wrapNone/>
+                <wp:docPr id="52" name="Straight Arrow Connector 52"/>
+                <wp:cNvGraphicFramePr/>
+                <a:graphic xmlns:a="http://schemas.openxmlformats.org/drawingml/2006/main">
+                  <a:graphicData uri="http://schemas.microsoft.com/office/word/2010/wordprocessingShape">
+                    <wps:wsp>
+                      <wps:cNvCnPr/>
+                      <wps:spPr>
+                        <a:xfrm>
+                          <a:off x="0" y="0"/>
+                          <a:ext cx="372793" cy="281354"/>
+                        </a:xfrm>
+                        <a:prstGeom prst="straightConnector1">
+                          <a:avLst/>
+                        </a:prstGeom>
+                        <a:ln w="28575">
+                          <a:solidFill>
+                            <a:srgbClr val="C00000"/>
+                          </a:solidFill>
+                          <a:tailEnd type="arrow"/>
+                        </a:ln>
+                      </wps:spPr>
+                      <wps:style>
+                        <a:lnRef idx="1">
+                          <a:schemeClr val="accent1"/>
+                        </a:lnRef>
+                        <a:fillRef idx="0">
+                          <a:schemeClr val="accent1"/>
+                        </a:fillRef>
+                        <a:effectRef idx="0">
+                          <a:schemeClr val="accent1"/>
+                        </a:effectRef>
+                        <a:fontRef idx="minor">
+                          <a:schemeClr val="tx1"/>
+                        </a:fontRef>
+                      </wps:style>
+                      <wps:bodyPr/>
+                    </wps:wsp>
+                  </a:graphicData>
+                </a:graphic>
+              </wp:anchor>
+            </w:drawing>
+          </mc:Choice>
+          <mc:Fallback>
+            <w:pict>
+              <v:shape id="Straight Arrow Connector 52" o:spid="_x0000_s1026" type="#_x0000_t32" style="position:absolute;margin-left:306.8pt;margin-top:92.45pt;width:29.35pt;height:22.15pt;z-index:251682816;visibility:visible;mso-wrap-style:square;mso-wrap-distance-left:9pt;mso-wrap-distance-top:0;mso-wrap-distance-right:9pt;mso-wrap-distance-bottom:0;mso-position-horizontal:absolute;mso-position-horizontal-relative:text;mso-position-vertical:absolute;mso-position-vertical-relative:text" o:gfxdata="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" strokecolor="#c00000" strokeweight="2.25pt">
+                <v:stroke endarrow="open"/>
+              </v:shape>
+            </w:pict>
+          </mc:Fallback>
+        </mc:AlternateContent>
+      </w:r>
+      <w:r>
+        <w:rPr>
+          <w:noProof/>
+        </w:rPr>
+        <mc:AlternateContent>
+          <mc:Choice Requires="wps">
+            <w:drawing>
+              <wp:anchor distT="0" distB="0" distL="114300" distR="114300" simplePos="0" relativeHeight="251681792" behindDoc="0" locked="0" layoutInCell="1" allowOverlap="1">
+                <wp:simplePos x="0" y="0"/>
+                <wp:positionH relativeFrom="column">
+                  <wp:posOffset>4202264</wp:posOffset>
+                </wp:positionH>
+                <wp:positionV relativeFrom="paragraph">
+                  <wp:posOffset>1388055</wp:posOffset>
+                </wp:positionV>
+                <wp:extent cx="1538577" cy="170760"/>
+                <wp:effectExtent l="0" t="0" r="24130" b="20320"/>
+                <wp:wrapNone/>
+                <wp:docPr id="50" name="Oval 50"/>
+                <wp:cNvGraphicFramePr/>
+                <a:graphic xmlns:a="http://schemas.openxmlformats.org/drawingml/2006/main">
+                  <a:graphicData uri="http://schemas.microsoft.com/office/word/2010/wordprocessingShape">
+                    <wps:wsp>
+                      <wps:cNvSpPr/>
+                      <wps:spPr>
+                        <a:xfrm>
+                          <a:off x="0" y="0"/>
+                          <a:ext cx="1538577" cy="170760"/>
+                        </a:xfrm>
+                        <a:prstGeom prst="ellipse">
+                          <a:avLst/>
+                        </a:prstGeom>
+                        <a:noFill/>
+                        <a:ln>
+                          <a:solidFill>
+                            <a:srgbClr val="C00000"/>
+                          </a:solidFill>
+                        </a:ln>
+                      </wps:spPr>
+                      <wps:style>
+                        <a:lnRef idx="2">
+                          <a:schemeClr val="accent1">
+                            <a:shade val="50000"/>
+                          </a:schemeClr>
+                        </a:lnRef>
+                        <a:fillRef idx="1">
+                          <a:schemeClr val="accent1"/>
+                        </a:fillRef>
+                        <a:effectRef idx="0">
+                          <a:schemeClr val="accent1"/>
+                        </a:effectRef>
+                        <a:fontRef idx="minor">
+                          <a:schemeClr val="lt1"/>
+                        </a:fontRef>
+                      </wps:style>
+                      <wps:bodyPr rot="0" spcFirstLastPara="0" vertOverflow="overflow" horzOverflow="overflow" vert="horz" wrap="square" lIns="91440" tIns="45720" rIns="91440" bIns="45720" numCol="1" spcCol="0" rtlCol="0" fromWordArt="0" anchor="ctr" anchorCtr="0" forceAA="0" compatLnSpc="1">
+                        <a:prstTxWarp prst="textNoShape">
+                          <a:avLst/>
+                        </a:prstTxWarp>
+                        <a:noAutofit/>
+                      </wps:bodyPr>
+                    </wps:wsp>
+                  </a:graphicData>
+                </a:graphic>
+                <wp14:sizeRelV relativeFrom="margin">
+                  <wp14:pctHeight>0</wp14:pctHeight>
+                </wp14:sizeRelV>
+              </wp:anchor>
+            </w:drawing>
+          </mc:Choice>
+          <mc:Fallback>
+            <w:pict>
+              <v:oval id="Oval 50" o:spid="_x0000_s1026" style="position:absolute;margin-left:330.9pt;margin-top:109.3pt;width:121.15pt;height:13.45pt;z-index:251681792;visibility:visible;mso-wrap-style:square;mso-height-percent:0;mso-wrap-distance-left:9pt;mso-wrap-distance-top:0;mso-wrap-distance-right:9pt;mso-wrap-distance-bottom:0;mso-position-horizontal:absolute;mso-position-horizontal-relative:text;mso-position-vertical:absolute;mso-position-vertical-relative:text;mso-height-percent:0;mso-height-relative:margin;v-text-anchor:middle" o:gfxdata="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" filled="f" strokecolor="#c00000" strokeweight="2pt"/>
+            </w:pict>
+          </mc:Fallback>
+        </mc:AlternateContent>
+      </w:r>
+      <w:r>
+        <w:rPr>
+          <w:noProof/>
+        </w:rPr>
         <w:drawing>
-          <wp:inline distT="0" distB="0" distL="0" distR="0" wp14:anchorId="045C0798" wp14:editId="48E8A1B4">
+          <wp:anchor distT="0" distB="0" distL="114300" distR="114300" simplePos="0" relativeHeight="251680768" behindDoc="0" locked="0" layoutInCell="1" allowOverlap="1" wp14:anchorId="34BFE22B" wp14:editId="40544F48">
+            <wp:simplePos x="0" y="0"/>
+            <wp:positionH relativeFrom="column">
+              <wp:posOffset>4269105</wp:posOffset>
+            </wp:positionH>
+            <wp:positionV relativeFrom="paragraph">
+              <wp:posOffset>1387999</wp:posOffset>
+            </wp:positionV>
+            <wp:extent cx="1586286" cy="166977"/>
+            <wp:effectExtent l="0" t="0" r="0" b="5080"/>
+            <wp:wrapNone/>
+            <wp:docPr id="48" name="Picture 48"/>
+            <wp:cNvGraphicFramePr>
+              <a:graphicFrameLocks xmlns:a="http://schemas.openxmlformats.org/drawingml/2006/main" noChangeAspect="1"/>
+            </wp:cNvGraphicFramePr>
+            <a:graphic xmlns:a="http://schemas.openxmlformats.org/drawingml/2006/main">
+              <a:graphicData uri="http://schemas.openxmlformats.org/drawingml/2006/picture">
+                <pic:pic xmlns:pic="http://schemas.openxmlformats.org/drawingml/2006/picture">
+                  <pic:nvPicPr>
+                    <pic:cNvPr id="0" name=""/>
+                    <pic:cNvPicPr/>
+                  </pic:nvPicPr>
+                  <pic:blipFill rotWithShape="1">
+                    <a:blip r:embed="rId25" cstate="print">
+                      <a:extLst>
+                        <a:ext uri="{28A0092B-C50C-407E-A947-70E740481C1C}">
+                          <a14:useLocalDpi xmlns:a14="http://schemas.microsoft.com/office/drawing/2010/main" val="0"/>
+                        </a:ext>
+                      </a:extLst>
+                    </a:blip>
+                    <a:srcRect l="78071" t="43948" r="8772" b="54173"/>
+                    <a:stretch/>
+                  </pic:blipFill>
+                  <pic:spPr bwMode="auto">
+                    <a:xfrm>
+                      <a:off x="0" y="0"/>
+                      <a:ext cx="1586286" cy="166977"/>
+                    </a:xfrm>
+                    <a:prstGeom prst="ellipse">
+                      <a:avLst/>
+                    </a:prstGeom>
+                    <a:ln>
+                      <a:noFill/>
+                    </a:ln>
+                    <a:extLst>
+                      <a:ext uri="{53640926-AAD7-44D8-BBD7-CCE9431645EC}">
+                        <a14:shadowObscured xmlns:a14="http://schemas.microsoft.com/office/drawing/2010/main"/>
+                      </a:ext>
+                    </a:extLst>
+                  </pic:spPr>
+                </pic:pic>
+              </a:graphicData>
+            </a:graphic>
+            <wp14:sizeRelH relativeFrom="page">
+              <wp14:pctWidth>0</wp14:pctWidth>
+            </wp14:sizeRelH>
+            <wp14:sizeRelV relativeFrom="page">
+              <wp14:pctHeight>0</wp14:pctHeight>
+            </wp14:sizeRelV>
+          </wp:anchor>
+        </w:drawing>
+      </w:r>
+      <w:r>
+        <w:rPr>
+          <w:noProof/>
+        </w:rPr>
+        <w:drawing>
+          <wp:inline distT="0" distB="0" distL="0" distR="0" wp14:anchorId="18EFF9DE" wp14:editId="49518699">
             <wp:extent cx="5943600" cy="3343275"/>
-            <wp:effectExtent l="0" t="0" r="0" b="9525"/>
-            <wp:docPr id="29" name="Picture 29"/>
+            <wp:effectExtent l="57150" t="19050" r="57150" b="104775"/>
+            <wp:docPr id="49" name="Picture 49"/>
             <wp:cNvGraphicFramePr>
               <a:graphicFrameLocks xmlns:a="http://schemas.openxmlformats.org/drawingml/2006/main" noChangeAspect="1"/>
             </wp:cNvGraphicFramePr>
@@ -943,6 +2512,13 @@
                     <a:prstGeom prst="rect">
                       <a:avLst/>
                     </a:prstGeom>
+                    <a:effectLst>
+                      <a:outerShdw blurRad="50800" dist="38100" dir="5400000" algn="t" rotWithShape="0">
+                        <a:prstClr val="black">
+                          <a:alpha val="40000"/>
+                        </a:prstClr>
+                      </a:outerShdw>
+                    </a:effectLst>
                   </pic:spPr>
                 </pic:pic>
               </a:graphicData>
@@ -951,6 +2527,613 @@
         </w:drawing>
       </w:r>
     </w:p>
+    <w:p>
+      <w:pPr>
+        <w:rPr>
+          <w:noProof/>
+        </w:rPr>
+      </w:pPr>
+      <w:r>
+        <w:rPr>
+          <w:noProof/>
+        </w:rPr>
+        <w:t xml:space="preserve">Click on </w:t>
+      </w:r>
+      <w:r>
+        <w:rPr>
+          <w:b/>
+          <w:noProof/>
+        </w:rPr>
+        <w:t>“View &amp; Approve”</w:t>
+      </w:r>
+      <w:r>
+        <w:rPr>
+          <w:noProof/>
+        </w:rPr>
+        <w:t xml:space="preserve"> button in the unapproved list to </w:t>
+      </w:r>
+      <w:r>
+        <w:rPr>
+          <w:noProof/>
+        </w:rPr>
+        <w:t xml:space="preserve">set the status of the entry. The status of the document can either be </w:t>
+      </w:r>
+      <w:r>
+        <w:rPr>
+          <w:noProof/>
+        </w:rPr>
+        <w:t xml:space="preserve"> </w:t>
+      </w:r>
+      <w:r>
+        <w:rPr>
+          <w:b/>
+          <w:noProof/>
+        </w:rPr>
+        <w:t>“Approved”</w:t>
+      </w:r>
+      <w:r>
+        <w:rPr>
+          <w:noProof/>
+        </w:rPr>
+        <w:t xml:space="preserve"> or </w:t>
+      </w:r>
+      <w:r>
+        <w:rPr>
+          <w:b/>
+          <w:noProof/>
+        </w:rPr>
+        <w:t>“Clarification Required”</w:t>
+      </w:r>
+      <w:r>
+        <w:rPr>
+          <w:b/>
+          <w:noProof/>
+        </w:rPr>
+        <w:t xml:space="preserve"> </w:t>
+      </w:r>
+      <w:r>
+        <w:rPr>
+          <w:noProof/>
+        </w:rPr>
+        <w:t>as shown in below screenshot</w:t>
+      </w:r>
+    </w:p>
+    <w:p>
+      <w:pPr>
+        <w:jc w:val="center"/>
+        <w:rPr>
+          <w:noProof/>
+        </w:rPr>
+      </w:pPr>
+      <w:r>
+        <w:rPr>
+          <w:noProof/>
+        </w:rPr>
+        <w:drawing>
+          <wp:inline distT="0" distB="0" distL="0" distR="0">
+            <wp:extent cx="5737176" cy="3030442"/>
+            <wp:effectExtent l="57150" t="19050" r="54610" b="93980"/>
+            <wp:docPr id="45" name="Picture 45"/>
+            <wp:cNvGraphicFramePr>
+              <a:graphicFrameLocks xmlns:a="http://schemas.openxmlformats.org/drawingml/2006/main" noChangeAspect="1"/>
+            </wp:cNvGraphicFramePr>
+            <a:graphic xmlns:a="http://schemas.openxmlformats.org/drawingml/2006/main">
+              <a:graphicData uri="http://schemas.openxmlformats.org/drawingml/2006/picture">
+                <pic:pic xmlns:pic="http://schemas.openxmlformats.org/drawingml/2006/picture">
+                  <pic:nvPicPr>
+                    <pic:cNvPr id="0" name="viewappr.png"/>
+                    <pic:cNvPicPr/>
+                  </pic:nvPicPr>
+                  <pic:blipFill>
+                    <a:blip r:embed="rId26">
+                      <a:extLst>
+                        <a:ext uri="{28A0092B-C50C-407E-A947-70E740481C1C}">
+                          <a14:useLocalDpi xmlns:a14="http://schemas.microsoft.com/office/drawing/2010/main" val="0"/>
+                        </a:ext>
+                      </a:extLst>
+                    </a:blip>
+                    <a:stretch>
+                      <a:fillRect/>
+                    </a:stretch>
+                  </pic:blipFill>
+                  <pic:spPr>
+                    <a:xfrm>
+                      <a:off x="0" y="0"/>
+                      <a:ext cx="5751224" cy="3037862"/>
+                    </a:xfrm>
+                    <a:prstGeom prst="rect">
+                      <a:avLst/>
+                    </a:prstGeom>
+                    <a:effectLst>
+                      <a:outerShdw blurRad="50800" dist="38100" dir="5400000" algn="t" rotWithShape="0">
+                        <a:prstClr val="black">
+                          <a:alpha val="40000"/>
+                        </a:prstClr>
+                      </a:outerShdw>
+                    </a:effectLst>
+                  </pic:spPr>
+                </pic:pic>
+              </a:graphicData>
+            </a:graphic>
+          </wp:inline>
+        </w:drawing>
+      </w:r>
+    </w:p>
+    <w:p>
+      <w:pPr>
+        <w:spacing w:after="0"/>
+        <w:rPr>
+          <w:b/>
+          <w:noProof/>
+        </w:rPr>
+      </w:pPr>
+    </w:p>
+    <w:p>
+      <w:pPr>
+        <w:spacing w:after="0"/>
+        <w:rPr>
+          <w:b/>
+          <w:noProof/>
+        </w:rPr>
+      </w:pPr>
+    </w:p>
+    <w:p>
+      <w:pPr>
+        <w:spacing w:after="0"/>
+        <w:rPr>
+          <w:b/>
+          <w:noProof/>
+        </w:rPr>
+      </w:pPr>
+      <w:r>
+        <w:rPr>
+          <w:b/>
+          <w:noProof/>
+        </w:rPr>
+        <w:lastRenderedPageBreak/>
+        <w:t>Status : Approve</w:t>
+      </w:r>
+    </w:p>
+    <w:p>
+      <w:pPr>
+        <w:rPr>
+          <w:noProof/>
+        </w:rPr>
+      </w:pPr>
+      <w:r>
+        <w:rPr>
+          <w:noProof/>
+        </w:rPr>
+        <w:t xml:space="preserve">Once the data is verified, then it can be approved by setting status to approve and </w:t>
+      </w:r>
+      <w:r>
+        <w:rPr>
+          <w:noProof/>
+        </w:rPr>
+        <w:t>then submit</w:t>
+      </w:r>
+      <w:r>
+        <w:rPr>
+          <w:noProof/>
+        </w:rPr>
+        <w:t xml:space="preserve"> it. The data once approved is removed from the </w:t>
+      </w:r>
+      <w:r>
+        <w:rPr>
+          <w:b/>
+          <w:noProof/>
+        </w:rPr>
+        <w:t>“unapproved list”</w:t>
+      </w:r>
+      <w:r>
+        <w:rPr>
+          <w:noProof/>
+        </w:rPr>
+        <w:t xml:space="preserve"> and is sent </w:t>
+      </w:r>
+      <w:r>
+        <w:rPr>
+          <w:b/>
+          <w:noProof/>
+        </w:rPr>
+        <w:t>“approved list”.</w:t>
+      </w:r>
+    </w:p>
+    <w:p>
+      <w:pPr>
+        <w:spacing w:after="0"/>
+        <w:rPr>
+          <w:b/>
+          <w:noProof/>
+        </w:rPr>
+      </w:pPr>
+      <w:r>
+        <w:rPr>
+          <w:b/>
+          <w:noProof/>
+        </w:rPr>
+        <w:t>Status: Clarification Required</w:t>
+      </w:r>
+    </w:p>
+    <w:p>
+      <w:pPr>
+        <w:rPr>
+          <w:noProof/>
+        </w:rPr>
+      </w:pPr>
+      <w:r>
+        <w:rPr>
+          <w:noProof/>
+        </w:rPr>
+        <w:t xml:space="preserve">If there are any errors in the data, then it can be clarified by setting status to </w:t>
+      </w:r>
+      <w:r>
+        <w:rPr>
+          <w:b/>
+          <w:noProof/>
+        </w:rPr>
+        <w:t>“Clarification Required”</w:t>
+      </w:r>
+      <w:r>
+        <w:rPr>
+          <w:b/>
+          <w:noProof/>
+        </w:rPr>
+        <w:t xml:space="preserve">, </w:t>
+      </w:r>
+      <w:r>
+        <w:rPr>
+          <w:noProof/>
+        </w:rPr>
+        <w:t xml:space="preserve">comment the reason for clarification and then </w:t>
+      </w:r>
+      <w:r>
+        <w:rPr>
+          <w:noProof/>
+        </w:rPr>
+        <w:t>submit it. This data is sent to “data entry operator” for it to be clarified. After it is clarified, it is again sent back to unapproved list.</w:t>
+      </w:r>
+    </w:p>
+    <w:p>
+      <w:r>
+        <w:drawing>
+          <wp:inline distT="0" distB="0" distL="0" distR="0" wp14:anchorId="1B717710" wp14:editId="6AF168D1">
+            <wp:extent cx="5943079" cy="2890911"/>
+            <wp:effectExtent l="76200" t="38100" r="76835" b="119380"/>
+            <wp:docPr id="46" name="Picture 46"/>
+            <wp:cNvGraphicFramePr>
+              <a:graphicFrameLocks xmlns:a="http://schemas.openxmlformats.org/drawingml/2006/main" noChangeAspect="1"/>
+            </wp:cNvGraphicFramePr>
+            <a:graphic xmlns:a="http://schemas.openxmlformats.org/drawingml/2006/main">
+              <a:graphicData uri="http://schemas.openxmlformats.org/drawingml/2006/picture">
+                <pic:pic xmlns:pic="http://schemas.openxmlformats.org/drawingml/2006/picture">
+                  <pic:nvPicPr>
+                    <pic:cNvPr id="0" name="clarif.png"/>
+                    <pic:cNvPicPr/>
+                  </pic:nvPicPr>
+                  <pic:blipFill rotWithShape="1">
+                    <a:blip r:embed="rId27">
+                      <a:extLst>
+                        <a:ext uri="{28A0092B-C50C-407E-A947-70E740481C1C}">
+                          <a14:useLocalDpi xmlns:a14="http://schemas.microsoft.com/office/drawing/2010/main" val="0"/>
+                        </a:ext>
+                      </a:extLst>
+                    </a:blip>
+                    <a:srcRect b="13474"/>
+                    <a:stretch/>
+                  </pic:blipFill>
+                  <pic:spPr bwMode="auto">
+                    <a:xfrm>
+                      <a:off x="0" y="0"/>
+                      <a:ext cx="5943600" cy="2891165"/>
+                    </a:xfrm>
+                    <a:prstGeom prst="rect">
+                      <a:avLst/>
+                    </a:prstGeom>
+                    <a:ln>
+                      <a:solidFill>
+                        <a:schemeClr val="bg1"/>
+                      </a:solidFill>
+                    </a:ln>
+                    <a:effectLst>
+                      <a:outerShdw blurRad="50800" dist="38100" dir="5400000" algn="t" rotWithShape="0">
+                        <a:prstClr val="black">
+                          <a:alpha val="40000"/>
+                        </a:prstClr>
+                      </a:outerShdw>
+                    </a:effectLst>
+                    <a:extLst>
+                      <a:ext uri="{53640926-AAD7-44D8-BBD7-CCE9431645EC}">
+                        <a14:shadowObscured xmlns:a14="http://schemas.microsoft.com/office/drawing/2010/main"/>
+                      </a:ext>
+                    </a:extLst>
+                  </pic:spPr>
+                </pic:pic>
+              </a:graphicData>
+            </a:graphic>
+          </wp:inline>
+        </w:drawing>
+      </w:r>
+    </w:p>
+    <w:p>
+      <w:r>
+        <w:t xml:space="preserve">The approved list looks as follows </w:t>
+      </w:r>
+    </w:p>
+    <w:p>
+      <w:r>
+        <w:rPr>
+          <w:noProof/>
+        </w:rPr>
+        <mc:AlternateContent>
+          <mc:Choice Requires="wps">
+            <w:drawing>
+              <wp:anchor distT="0" distB="0" distL="114300" distR="114300" simplePos="0" relativeHeight="251684864" behindDoc="0" locked="0" layoutInCell="1" allowOverlap="1" wp14:anchorId="6076BAC2" wp14:editId="45E78103">
+                <wp:simplePos x="0" y="0"/>
+                <wp:positionH relativeFrom="column">
+                  <wp:posOffset>3990340</wp:posOffset>
+                </wp:positionH>
+                <wp:positionV relativeFrom="paragraph">
+                  <wp:posOffset>1480185</wp:posOffset>
+                </wp:positionV>
+                <wp:extent cx="434975" cy="154305"/>
+                <wp:effectExtent l="0" t="0" r="79375" b="74295"/>
+                <wp:wrapNone/>
+                <wp:docPr id="54" name="Straight Arrow Connector 54"/>
+                <wp:cNvGraphicFramePr/>
+                <a:graphic xmlns:a="http://schemas.openxmlformats.org/drawingml/2006/main">
+                  <a:graphicData uri="http://schemas.microsoft.com/office/word/2010/wordprocessingShape">
+                    <wps:wsp>
+                      <wps:cNvCnPr/>
+                      <wps:spPr>
+                        <a:xfrm>
+                          <a:off x="0" y="0"/>
+                          <a:ext cx="434975" cy="154305"/>
+                        </a:xfrm>
+                        <a:prstGeom prst="straightConnector1">
+                          <a:avLst/>
+                        </a:prstGeom>
+                        <a:ln w="19050">
+                          <a:solidFill>
+                            <a:srgbClr val="FF0000"/>
+                          </a:solidFill>
+                          <a:tailEnd type="arrow"/>
+                        </a:ln>
+                      </wps:spPr>
+                      <wps:style>
+                        <a:lnRef idx="1">
+                          <a:schemeClr val="accent2"/>
+                        </a:lnRef>
+                        <a:fillRef idx="0">
+                          <a:schemeClr val="accent2"/>
+                        </a:fillRef>
+                        <a:effectRef idx="0">
+                          <a:schemeClr val="accent2"/>
+                        </a:effectRef>
+                        <a:fontRef idx="minor">
+                          <a:schemeClr val="tx1"/>
+                        </a:fontRef>
+                      </wps:style>
+                      <wps:bodyPr/>
+                    </wps:wsp>
+                  </a:graphicData>
+                </a:graphic>
+                <wp14:sizeRelH relativeFrom="margin">
+                  <wp14:pctWidth>0</wp14:pctWidth>
+                </wp14:sizeRelH>
+                <wp14:sizeRelV relativeFrom="margin">
+                  <wp14:pctHeight>0</wp14:pctHeight>
+                </wp14:sizeRelV>
+              </wp:anchor>
+            </w:drawing>
+          </mc:Choice>
+          <mc:Fallback>
+            <w:pict>
+              <v:shape id="Straight Arrow Connector 54" o:spid="_x0000_s1026" type="#_x0000_t32" style="position:absolute;margin-left:314.2pt;margin-top:116.55pt;width:34.25pt;height:12.15pt;z-index:251684864;visibility:visible;mso-wrap-style:square;mso-width-percent:0;mso-height-percent:0;mso-wrap-distance-left:9pt;mso-wrap-distance-top:0;mso-wrap-distance-right:9pt;mso-wrap-distance-bottom:0;mso-position-horizontal:absolute;mso-position-horizontal-relative:text;mso-position-vertical:absolute;mso-position-vertical-relative:text;mso-width-percent:0;mso-height-percent:0;mso-width-relative:margin;mso-height-relative:margin" o:gfxdata="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" strokecolor="red" strokeweight="1.5pt">
+                <v:stroke endarrow="open"/>
+              </v:shape>
+            </w:pict>
+          </mc:Fallback>
+        </mc:AlternateContent>
+      </w:r>
+      <w:r>
+        <w:rPr>
+          <w:noProof/>
+        </w:rPr>
+        <w:drawing>
+          <wp:anchor distT="0" distB="0" distL="114300" distR="114300" simplePos="0" relativeHeight="251683840" behindDoc="0" locked="0" layoutInCell="1" allowOverlap="1" wp14:anchorId="79CB0592" wp14:editId="7CA1A653">
+            <wp:simplePos x="0" y="0"/>
+            <wp:positionH relativeFrom="column">
+              <wp:posOffset>4425950</wp:posOffset>
+            </wp:positionH>
+            <wp:positionV relativeFrom="paragraph">
+              <wp:posOffset>1585595</wp:posOffset>
+            </wp:positionV>
+            <wp:extent cx="1524000" cy="231775"/>
+            <wp:effectExtent l="38100" t="19050" r="19050" b="15875"/>
+            <wp:wrapNone/>
+            <wp:docPr id="53" name="Picture 53"/>
+            <wp:cNvGraphicFramePr>
+              <a:graphicFrameLocks xmlns:a="http://schemas.openxmlformats.org/drawingml/2006/main" noChangeAspect="1"/>
+            </wp:cNvGraphicFramePr>
+            <a:graphic xmlns:a="http://schemas.openxmlformats.org/drawingml/2006/main">
+              <a:graphicData uri="http://schemas.openxmlformats.org/drawingml/2006/picture">
+                <pic:pic xmlns:pic="http://schemas.openxmlformats.org/drawingml/2006/picture">
+                  <pic:nvPicPr>
+                    <pic:cNvPr id="0" name=""/>
+                    <pic:cNvPicPr/>
+                  </pic:nvPicPr>
+                  <pic:blipFill rotWithShape="1">
+                    <a:blip r:embed="rId28">
+                      <a:extLst>
+                        <a:ext uri="{28A0092B-C50C-407E-A947-70E740481C1C}">
+                          <a14:useLocalDpi xmlns:a14="http://schemas.microsoft.com/office/drawing/2010/main" val="0"/>
+                        </a:ext>
+                      </a:extLst>
+                    </a:blip>
+                    <a:srcRect l="90021" t="47191" r="994" b="50377"/>
+                    <a:stretch/>
+                  </pic:blipFill>
+                  <pic:spPr bwMode="auto">
+                    <a:xfrm>
+                      <a:off x="0" y="0"/>
+                      <a:ext cx="1524000" cy="231775"/>
+                    </a:xfrm>
+                    <a:prstGeom prst="flowChartTerminator">
+                      <a:avLst/>
+                    </a:prstGeom>
+                    <a:ln w="19050">
+                      <a:solidFill>
+                        <a:srgbClr val="FF0000"/>
+                      </a:solidFill>
+                    </a:ln>
+                    <a:effectLst/>
+                    <a:extLst>
+                      <a:ext uri="{53640926-AAD7-44D8-BBD7-CCE9431645EC}">
+                        <a14:shadowObscured xmlns:a14="http://schemas.microsoft.com/office/drawing/2010/main"/>
+                      </a:ext>
+                    </a:extLst>
+                  </pic:spPr>
+                </pic:pic>
+              </a:graphicData>
+            </a:graphic>
+            <wp14:sizeRelH relativeFrom="page">
+              <wp14:pctWidth>0</wp14:pctWidth>
+            </wp14:sizeRelH>
+            <wp14:sizeRelV relativeFrom="page">
+              <wp14:pctHeight>0</wp14:pctHeight>
+            </wp14:sizeRelV>
+          </wp:anchor>
+        </w:drawing>
+      </w:r>
+      <w:r>
+        <w:rPr>
+          <w:noProof/>
+        </w:rPr>
+        <w:drawing>
+          <wp:inline distT="0" distB="0" distL="0" distR="0" wp14:anchorId="72563C9E" wp14:editId="716065F8">
+            <wp:extent cx="5999871" cy="2486790"/>
+            <wp:effectExtent l="57150" t="19050" r="58420" b="104140"/>
+            <wp:docPr id="27" name="Picture 27"/>
+            <wp:cNvGraphicFramePr>
+              <a:graphicFrameLocks xmlns:a="http://schemas.openxmlformats.org/drawingml/2006/main" noChangeAspect="1"/>
+            </wp:cNvGraphicFramePr>
+            <a:graphic xmlns:a="http://schemas.openxmlformats.org/drawingml/2006/main">
+              <a:graphicData uri="http://schemas.openxmlformats.org/drawingml/2006/picture">
+                <pic:pic xmlns:pic="http://schemas.openxmlformats.org/drawingml/2006/picture">
+                  <pic:nvPicPr>
+                    <pic:cNvPr id="0" name=""/>
+                    <pic:cNvPicPr/>
+                  </pic:nvPicPr>
+                  <pic:blipFill rotWithShape="1">
+                    <a:blip r:embed="rId28"/>
+                    <a:srcRect b="26316"/>
+                    <a:stretch/>
+                  </pic:blipFill>
+                  <pic:spPr bwMode="auto">
+                    <a:xfrm>
+                      <a:off x="0" y="0"/>
+                      <a:ext cx="6006980" cy="2489736"/>
+                    </a:xfrm>
+                    <a:prstGeom prst="rect">
+                      <a:avLst/>
+                    </a:prstGeom>
+                    <a:ln>
+                      <a:noFill/>
+                    </a:ln>
+                    <a:effectLst>
+                      <a:outerShdw blurRad="50800" dist="38100" dir="5400000" algn="t" rotWithShape="0">
+                        <a:prstClr val="black">
+                          <a:alpha val="40000"/>
+                        </a:prstClr>
+                      </a:outerShdw>
+                    </a:effectLst>
+                    <a:extLst>
+                      <a:ext uri="{53640926-AAD7-44D8-BBD7-CCE9431645EC}">
+                        <a14:shadowObscured xmlns:a14="http://schemas.microsoft.com/office/drawing/2010/main"/>
+                      </a:ext>
+                    </a:extLst>
+                  </pic:spPr>
+                </pic:pic>
+              </a:graphicData>
+            </a:graphic>
+          </wp:inline>
+        </w:drawing>
+      </w:r>
+      <w:r>
+        <w:t>The approved data can be downloaded in the required format by clicking on respective format as shown above.</w:t>
+      </w:r>
+    </w:p>
+    <w:p>
+      <w:pPr>
+        <w:rPr>
+          <w:b/>
+        </w:rPr>
+      </w:pPr>
+      <w:r>
+        <w:rPr>
+          <w:b/>
+        </w:rPr>
+        <w:lastRenderedPageBreak/>
+        <w:t>Data Entry User View</w:t>
+      </w:r>
+    </w:p>
+    <w:p>
+      <w:r>
+        <w:rPr>
+          <w:noProof/>
+        </w:rPr>
+        <w:drawing>
+          <wp:inline distT="0" distB="0" distL="0" distR="0" wp14:anchorId="35CDA1FC" wp14:editId="40B9C6AA">
+            <wp:extent cx="5943600" cy="3094893"/>
+            <wp:effectExtent l="57150" t="19050" r="57150" b="86995"/>
+            <wp:docPr id="28" name="Picture 28"/>
+            <wp:cNvGraphicFramePr>
+              <a:graphicFrameLocks xmlns:a="http://schemas.openxmlformats.org/drawingml/2006/main" noChangeAspect="1"/>
+            </wp:cNvGraphicFramePr>
+            <a:graphic xmlns:a="http://schemas.openxmlformats.org/drawingml/2006/main">
+              <a:graphicData uri="http://schemas.openxmlformats.org/drawingml/2006/picture">
+                <pic:pic xmlns:pic="http://schemas.openxmlformats.org/drawingml/2006/picture">
+                  <pic:nvPicPr>
+                    <pic:cNvPr id="0" name=""/>
+                    <pic:cNvPicPr/>
+                  </pic:nvPicPr>
+                  <pic:blipFill rotWithShape="1">
+                    <a:blip r:embed="rId29"/>
+                    <a:srcRect t="1" b="7562"/>
+                    <a:stretch/>
+                  </pic:blipFill>
+                  <pic:spPr bwMode="auto">
+                    <a:xfrm>
+                      <a:off x="0" y="0"/>
+                      <a:ext cx="5943600" cy="3094893"/>
+                    </a:xfrm>
+                    <a:prstGeom prst="rect">
+                      <a:avLst/>
+                    </a:prstGeom>
+                    <a:ln>
+                      <a:noFill/>
+                    </a:ln>
+                    <a:effectLst>
+                      <a:outerShdw blurRad="50800" dist="38100" dir="5400000" algn="t" rotWithShape="0">
+                        <a:prstClr val="black">
+                          <a:alpha val="40000"/>
+                        </a:prstClr>
+                      </a:outerShdw>
+                    </a:effectLst>
+                    <a:extLst>
+                      <a:ext uri="{53640926-AAD7-44D8-BBD7-CCE9431645EC}">
+                        <a14:shadowObscured xmlns:a14="http://schemas.microsoft.com/office/drawing/2010/main"/>
+                      </a:ext>
+                    </a:extLst>
+                  </pic:spPr>
+                </pic:pic>
+              </a:graphicData>
+            </a:graphic>
+          </wp:inline>
+        </w:drawing>
+      </w:r>
+    </w:p>
     <w:p/>
     <w:p>
       <w:r>
@@ -958,10 +3141,10 @@
           <w:noProof/>
         </w:rPr>
         <w:drawing>
-          <wp:inline distT="0" distB="0" distL="0" distR="0" wp14:anchorId="24EAB2E9" wp14:editId="49235158">
+          <wp:inline distT="0" distB="0" distL="0" distR="0" wp14:anchorId="045C0798" wp14:editId="48E8A1B4">
             <wp:extent cx="5943600" cy="3343275"/>
             <wp:effectExtent l="0" t="0" r="0" b="9525"/>
-            <wp:docPr id="30" name="Picture 30"/>
+            <wp:docPr id="29" name="Picture 29"/>
             <wp:cNvGraphicFramePr>
               <a:graphicFrameLocks xmlns:a="http://schemas.openxmlformats.org/drawingml/2006/main" noChangeAspect="1"/>
             </wp:cNvGraphicFramePr>
@@ -973,7 +3156,7 @@
                     <pic:cNvPicPr/>
                   </pic:nvPicPr>
                   <pic:blipFill>
-                    <a:blip r:embed="rId26"/>
+                    <a:blip r:embed="rId30"/>
                     <a:stretch>
                       <a:fillRect/>
                     </a:stretch>
@@ -995,29 +3178,17 @@
       </w:r>
     </w:p>
     <w:p/>
-    <w:p/>
-    <w:p/>
-    <w:p>
-      <w:proofErr w:type="gramStart"/>
-      <w:r>
+    <w:p>
+      <w:r>
+        <w:rPr>
+          <w:noProof/>
+        </w:rPr>
         <w:lastRenderedPageBreak/>
-        <w:t>Data  Entry</w:t>
-      </w:r>
-      <w:proofErr w:type="gramEnd"/>
-      <w:r>
-        <w:t xml:space="preserve"> Operators view</w:t>
-      </w:r>
-    </w:p>
-    <w:p>
-      <w:r>
-        <w:rPr>
-          <w:noProof/>
-        </w:rPr>
         <w:drawing>
-          <wp:inline distT="0" distB="0" distL="0" distR="0" wp14:anchorId="38B297A6" wp14:editId="42401E66">
+          <wp:inline distT="0" distB="0" distL="0" distR="0" wp14:anchorId="24EAB2E9" wp14:editId="49235158">
             <wp:extent cx="5943600" cy="3343275"/>
             <wp:effectExtent l="0" t="0" r="0" b="9525"/>
-            <wp:docPr id="2" name="Picture 2"/>
+            <wp:docPr id="30" name="Picture 30"/>
             <wp:cNvGraphicFramePr>
               <a:graphicFrameLocks xmlns:a="http://schemas.openxmlformats.org/drawingml/2006/main" noChangeAspect="1"/>
             </wp:cNvGraphicFramePr>
@@ -1029,7 +3200,7 @@
                     <pic:cNvPicPr/>
                   </pic:nvPicPr>
                   <pic:blipFill>
-                    <a:blip r:embed="rId27"/>
+                    <a:blip r:embed="rId31"/>
                     <a:stretch>
                       <a:fillRect/>
                     </a:stretch>
@@ -1049,11 +3220,470 @@
           </wp:inline>
         </w:drawing>
       </w:r>
+    </w:p>
+    <w:p>
       <w:bookmarkStart w:id="0" w:name="_GoBack"/>
       <w:bookmarkEnd w:id="0"/>
     </w:p>
     <w:p/>
     <w:p/>
+    <w:p>
+      <w:r>
+        <w:br w:type="page"/>
+      </w:r>
+    </w:p>
+    <w:p>
+      <w:pPr>
+        <w:rPr>
+          <w:b/>
+          <w:sz w:val="36"/>
+          <w:szCs w:val="36"/>
+        </w:rPr>
+      </w:pPr>
+      <w:r>
+        <w:rPr>
+          <w:b/>
+          <w:sz w:val="36"/>
+          <w:szCs w:val="36"/>
+        </w:rPr>
+        <w:lastRenderedPageBreak/>
+        <w:t>Workflow</w:t>
+      </w:r>
+    </w:p>
+    <w:p/>
+    <w:p>
+      <w:r>
+        <w:rPr>
+          <w:noProof/>
+        </w:rPr>
+        <mc:AlternateContent>
+          <mc:Choice Requires="wps">
+            <w:drawing>
+              <wp:anchor distT="0" distB="0" distL="114300" distR="114300" simplePos="0" relativeHeight="251666432" behindDoc="0" locked="0" layoutInCell="1" allowOverlap="1">
+                <wp:simplePos x="0" y="0"/>
+                <wp:positionH relativeFrom="column">
+                  <wp:posOffset>2978150</wp:posOffset>
+                </wp:positionH>
+                <wp:positionV relativeFrom="paragraph">
+                  <wp:posOffset>1955800</wp:posOffset>
+                </wp:positionV>
+                <wp:extent cx="0" cy="654050"/>
+                <wp:effectExtent l="95250" t="19050" r="133350" b="88900"/>
+                <wp:wrapNone/>
+                <wp:docPr id="8" name="Straight Arrow Connector 8"/>
+                <wp:cNvGraphicFramePr/>
+                <a:graphic xmlns:a="http://schemas.openxmlformats.org/drawingml/2006/main">
+                  <a:graphicData uri="http://schemas.microsoft.com/office/word/2010/wordprocessingShape">
+                    <wps:wsp>
+                      <wps:cNvCnPr/>
+                      <wps:spPr>
+                        <a:xfrm>
+                          <a:off x="0" y="0"/>
+                          <a:ext cx="0" cy="654050"/>
+                        </a:xfrm>
+                        <a:prstGeom prst="straightConnector1">
+                          <a:avLst/>
+                        </a:prstGeom>
+                        <a:ln>
+                          <a:tailEnd type="arrow"/>
+                        </a:ln>
+                      </wps:spPr>
+                      <wps:style>
+                        <a:lnRef idx="2">
+                          <a:schemeClr val="accent6"/>
+                        </a:lnRef>
+                        <a:fillRef idx="0">
+                          <a:schemeClr val="accent6"/>
+                        </a:fillRef>
+                        <a:effectRef idx="1">
+                          <a:schemeClr val="accent6"/>
+                        </a:effectRef>
+                        <a:fontRef idx="minor">
+                          <a:schemeClr val="tx1"/>
+                        </a:fontRef>
+                      </wps:style>
+                      <wps:bodyPr/>
+                    </wps:wsp>
+                  </a:graphicData>
+                </a:graphic>
+              </wp:anchor>
+            </w:drawing>
+          </mc:Choice>
+          <mc:Fallback>
+            <w:pict>
+              <v:shape id="Straight Arrow Connector 8" o:spid="_x0000_s1026" type="#_x0000_t32" style="position:absolute;margin-left:234.5pt;margin-top:154pt;width:0;height:51.5pt;z-index:251666432;visibility:visible;mso-wrap-style:square;mso-wrap-distance-left:9pt;mso-wrap-distance-top:0;mso-wrap-distance-right:9pt;mso-wrap-distance-bottom:0;mso-position-horizontal:absolute;mso-position-horizontal-relative:text;mso-position-vertical:absolute;mso-position-vertical-relative:text" o:gfxdata="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" strokecolor="#f79646 [3209]" strokeweight="2pt">
+                <v:stroke endarrow="open"/>
+                <v:shadow on="t" color="black" opacity="24903f" origin=",.5" offset="0,.55556mm"/>
+              </v:shape>
+            </w:pict>
+          </mc:Fallback>
+        </mc:AlternateContent>
+      </w:r>
+      <w:r>
+        <w:rPr>
+          <w:noProof/>
+        </w:rPr>
+        <mc:AlternateContent>
+          <mc:Choice Requires="wps">
+            <w:drawing>
+              <wp:anchor distT="0" distB="0" distL="114300" distR="114300" simplePos="0" relativeHeight="251665408" behindDoc="0" locked="0" layoutInCell="1" allowOverlap="1">
+                <wp:simplePos x="0" y="0"/>
+                <wp:positionH relativeFrom="column">
+                  <wp:posOffset>2978150</wp:posOffset>
+                </wp:positionH>
+                <wp:positionV relativeFrom="paragraph">
+                  <wp:posOffset>488950</wp:posOffset>
+                </wp:positionV>
+                <wp:extent cx="0" cy="736600"/>
+                <wp:effectExtent l="114300" t="19050" r="76200" b="101600"/>
+                <wp:wrapNone/>
+                <wp:docPr id="7" name="Straight Arrow Connector 7"/>
+                <wp:cNvGraphicFramePr/>
+                <a:graphic xmlns:a="http://schemas.openxmlformats.org/drawingml/2006/main">
+                  <a:graphicData uri="http://schemas.microsoft.com/office/word/2010/wordprocessingShape">
+                    <wps:wsp>
+                      <wps:cNvCnPr/>
+                      <wps:spPr>
+                        <a:xfrm>
+                          <a:off x="0" y="0"/>
+                          <a:ext cx="0" cy="736600"/>
+                        </a:xfrm>
+                        <a:prstGeom prst="straightConnector1">
+                          <a:avLst/>
+                        </a:prstGeom>
+                        <a:ln>
+                          <a:tailEnd type="arrow"/>
+                        </a:ln>
+                      </wps:spPr>
+                      <wps:style>
+                        <a:lnRef idx="2">
+                          <a:schemeClr val="accent6"/>
+                        </a:lnRef>
+                        <a:fillRef idx="0">
+                          <a:schemeClr val="accent6"/>
+                        </a:fillRef>
+                        <a:effectRef idx="1">
+                          <a:schemeClr val="accent6"/>
+                        </a:effectRef>
+                        <a:fontRef idx="minor">
+                          <a:schemeClr val="tx1"/>
+                        </a:fontRef>
+                      </wps:style>
+                      <wps:bodyPr/>
+                    </wps:wsp>
+                  </a:graphicData>
+                </a:graphic>
+              </wp:anchor>
+            </w:drawing>
+          </mc:Choice>
+          <mc:Fallback>
+            <w:pict>
+              <v:shape id="Straight Arrow Connector 7" o:spid="_x0000_s1026" type="#_x0000_t32" style="position:absolute;margin-left:234.5pt;margin-top:38.5pt;width:0;height:58pt;z-index:251665408;visibility:visible;mso-wrap-style:square;mso-wrap-distance-left:9pt;mso-wrap-distance-top:0;mso-wrap-distance-right:9pt;mso-wrap-distance-bottom:0;mso-position-horizontal:absolute;mso-position-horizontal-relative:text;mso-position-vertical:absolute;mso-position-vertical-relative:text" o:gfxdata="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" strokecolor="#f79646 [3209]" strokeweight="2pt">
+                <v:stroke endarrow="open"/>
+                <v:shadow on="t" color="black" opacity="24903f" origin=",.5" offset="0,.55556mm"/>
+              </v:shape>
+            </w:pict>
+          </mc:Fallback>
+        </mc:AlternateContent>
+      </w:r>
+      <w:r>
+        <w:rPr>
+          <w:noProof/>
+        </w:rPr>
+        <mc:AlternateContent>
+          <mc:Choice Requires="wps">
+            <w:drawing>
+              <wp:anchor distT="0" distB="0" distL="114300" distR="114300" simplePos="0" relativeHeight="251664384" behindDoc="0" locked="0" layoutInCell="1" allowOverlap="1" wp14:anchorId="5C080B07" wp14:editId="3B9BE24F">
+                <wp:simplePos x="0" y="0"/>
+                <wp:positionH relativeFrom="column">
+                  <wp:posOffset>2057400</wp:posOffset>
+                </wp:positionH>
+                <wp:positionV relativeFrom="paragraph">
+                  <wp:posOffset>2609850</wp:posOffset>
+                </wp:positionV>
+                <wp:extent cx="2006600" cy="914400"/>
+                <wp:effectExtent l="0" t="0" r="12700" b="19050"/>
+                <wp:wrapNone/>
+                <wp:docPr id="6" name="Rectangle 6"/>
+                <wp:cNvGraphicFramePr/>
+                <a:graphic xmlns:a="http://schemas.openxmlformats.org/drawingml/2006/main">
+                  <a:graphicData uri="http://schemas.microsoft.com/office/word/2010/wordprocessingShape">
+                    <wps:wsp>
+                      <wps:cNvSpPr/>
+                      <wps:spPr>
+                        <a:xfrm>
+                          <a:off x="0" y="0"/>
+                          <a:ext cx="2006600" cy="914400"/>
+                        </a:xfrm>
+                        <a:prstGeom prst="rect">
+                          <a:avLst/>
+                        </a:prstGeom>
+                      </wps:spPr>
+                      <wps:style>
+                        <a:lnRef idx="2">
+                          <a:schemeClr val="accent6"/>
+                        </a:lnRef>
+                        <a:fillRef idx="1">
+                          <a:schemeClr val="lt1"/>
+                        </a:fillRef>
+                        <a:effectRef idx="0">
+                          <a:schemeClr val="accent6"/>
+                        </a:effectRef>
+                        <a:fontRef idx="minor">
+                          <a:schemeClr val="dk1"/>
+                        </a:fontRef>
+                      </wps:style>
+                      <wps:txbx>
+                        <w:txbxContent>
+                          <w:p>
+                            <w:pPr>
+                              <w:jc w:val="center"/>
+                            </w:pPr>
+                            <w:r>
+                              <w:t>Concerned officials can filter and download the approved data into EXCEL sheet</w:t>
+                            </w:r>
+                          </w:p>
+                        </w:txbxContent>
+                      </wps:txbx>
+                      <wps:bodyPr rot="0" spcFirstLastPara="0" vertOverflow="overflow" horzOverflow="overflow" vert="horz" wrap="square" lIns="91440" tIns="45720" rIns="91440" bIns="45720" numCol="1" spcCol="0" rtlCol="0" fromWordArt="0" anchor="ctr" anchorCtr="0" forceAA="0" compatLnSpc="1">
+                        <a:prstTxWarp prst="textNoShape">
+                          <a:avLst/>
+                        </a:prstTxWarp>
+                        <a:noAutofit/>
+                      </wps:bodyPr>
+                    </wps:wsp>
+                  </a:graphicData>
+                </a:graphic>
+              </wp:anchor>
+            </w:drawing>
+          </mc:Choice>
+          <mc:Fallback>
+            <w:pict>
+              <v:rect id="Rectangle 6" o:spid="_x0000_s1033" style="position:absolute;margin-left:162pt;margin-top:205.5pt;width:158pt;height:1in;z-index:251664384;visibility:visible;mso-wrap-style:square;mso-wrap-distance-left:9pt;mso-wrap-distance-top:0;mso-wrap-distance-right:9pt;mso-wrap-distance-bottom:0;mso-position-horizontal:absolute;mso-position-horizontal-relative:text;mso-position-vertical:absolute;mso-position-vertical-relative:text;v-text-anchor:middle" o:gfxdata="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" fillcolor="white [3201]" strokecolor="#f79646 [3209]" strokeweight="2pt">
+                <v:textbox>
+                  <w:txbxContent>
+                    <w:p>
+                      <w:pPr>
+                        <w:jc w:val="center"/>
+                      </w:pPr>
+                      <w:r>
+                        <w:t>Concerned officials can filter and download the approved data into EXCEL sheet</w:t>
+                      </w:r>
+                    </w:p>
+                  </w:txbxContent>
+                </v:textbox>
+              </v:rect>
+            </w:pict>
+          </mc:Fallback>
+        </mc:AlternateContent>
+      </w:r>
+      <w:r>
+        <w:rPr>
+          <w:noProof/>
+        </w:rPr>
+        <mc:AlternateContent>
+          <mc:Choice Requires="wps">
+            <w:drawing>
+              <wp:anchor distT="0" distB="0" distL="114300" distR="114300" simplePos="0" relativeHeight="251662336" behindDoc="0" locked="0" layoutInCell="1" allowOverlap="1" wp14:anchorId="5D428EE9" wp14:editId="5D717049">
+                <wp:simplePos x="0" y="0"/>
+                <wp:positionH relativeFrom="column">
+                  <wp:posOffset>2006600</wp:posOffset>
+                </wp:positionH>
+                <wp:positionV relativeFrom="paragraph">
+                  <wp:posOffset>1225550</wp:posOffset>
+                </wp:positionV>
+                <wp:extent cx="2006600" cy="730250"/>
+                <wp:effectExtent l="0" t="0" r="12700" b="12700"/>
+                <wp:wrapNone/>
+                <wp:docPr id="5" name="Rectangle 5"/>
+                <wp:cNvGraphicFramePr/>
+                <a:graphic xmlns:a="http://schemas.openxmlformats.org/drawingml/2006/main">
+                  <a:graphicData uri="http://schemas.microsoft.com/office/word/2010/wordprocessingShape">
+                    <wps:wsp>
+                      <wps:cNvSpPr/>
+                      <wps:spPr>
+                        <a:xfrm>
+                          <a:off x="0" y="0"/>
+                          <a:ext cx="2006600" cy="730250"/>
+                        </a:xfrm>
+                        <a:prstGeom prst="rect">
+                          <a:avLst/>
+                        </a:prstGeom>
+                      </wps:spPr>
+                      <wps:style>
+                        <a:lnRef idx="2">
+                          <a:schemeClr val="accent6"/>
+                        </a:lnRef>
+                        <a:fillRef idx="1">
+                          <a:schemeClr val="lt1"/>
+                        </a:fillRef>
+                        <a:effectRef idx="0">
+                          <a:schemeClr val="accent6"/>
+                        </a:effectRef>
+                        <a:fontRef idx="minor">
+                          <a:schemeClr val="dk1"/>
+                        </a:fontRef>
+                      </wps:style>
+                      <wps:txbx>
+                        <w:txbxContent>
+                          <w:p>
+                            <w:pPr>
+                              <w:jc w:val="center"/>
+                            </w:pPr>
+                            <w:r>
+                              <w:t xml:space="preserve">Shift </w:t>
+                            </w:r>
+                            <w:proofErr w:type="spellStart"/>
+                            <w:r>
+                              <w:t>Incharge</w:t>
+                            </w:r>
+                            <w:proofErr w:type="spellEnd"/>
+                            <w:r>
+                              <w:t xml:space="preserve"> approves the entered data</w:t>
+                            </w:r>
+                          </w:p>
+                        </w:txbxContent>
+                      </wps:txbx>
+                      <wps:bodyPr rot="0" spcFirstLastPara="0" vertOverflow="overflow" horzOverflow="overflow" vert="horz" wrap="square" lIns="91440" tIns="45720" rIns="91440" bIns="45720" numCol="1" spcCol="0" rtlCol="0" fromWordArt="0" anchor="ctr" anchorCtr="0" forceAA="0" compatLnSpc="1">
+                        <a:prstTxWarp prst="textNoShape">
+                          <a:avLst/>
+                        </a:prstTxWarp>
+                        <a:noAutofit/>
+                      </wps:bodyPr>
+                    </wps:wsp>
+                  </a:graphicData>
+                </a:graphic>
+                <wp14:sizeRelV relativeFrom="margin">
+                  <wp14:pctHeight>0</wp14:pctHeight>
+                </wp14:sizeRelV>
+              </wp:anchor>
+            </w:drawing>
+          </mc:Choice>
+          <mc:Fallback>
+            <w:pict>
+              <v:rect id="Rectangle 5" o:spid="_x0000_s1034" style="position:absolute;margin-left:158pt;margin-top:96.5pt;width:158pt;height:57.5pt;z-index:251662336;visibility:visible;mso-wrap-style:square;mso-height-percent:0;mso-wrap-distance-left:9pt;mso-wrap-distance-top:0;mso-wrap-distance-right:9pt;mso-wrap-distance-bottom:0;mso-position-horizontal:absolute;mso-position-horizontal-relative:text;mso-position-vertical:absolute;mso-position-vertical-relative:text;mso-height-percent:0;mso-height-relative:margin;v-text-anchor:middle" o:gfxdata="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" fillcolor="white [3201]" strokecolor="#f79646 [3209]" strokeweight="2pt">
+                <v:textbox>
+                  <w:txbxContent>
+                    <w:p>
+                      <w:pPr>
+                        <w:jc w:val="center"/>
+                      </w:pPr>
+                      <w:r>
+                        <w:t xml:space="preserve">Shift </w:t>
+                      </w:r>
+                      <w:proofErr w:type="spellStart"/>
+                      <w:r>
+                        <w:t>Incharge</w:t>
+                      </w:r>
+                      <w:proofErr w:type="spellEnd"/>
+                      <w:r>
+                        <w:t xml:space="preserve"> approves the entered data</w:t>
+                      </w:r>
+                    </w:p>
+                  </w:txbxContent>
+                </v:textbox>
+              </v:rect>
+            </w:pict>
+          </mc:Fallback>
+        </mc:AlternateContent>
+      </w:r>
+      <w:r>
+        <w:rPr>
+          <w:noProof/>
+        </w:rPr>
+        <mc:AlternateContent>
+          <mc:Choice Requires="wps">
+            <w:drawing>
+              <wp:anchor distT="0" distB="0" distL="114300" distR="114300" simplePos="0" relativeHeight="251659264" behindDoc="0" locked="0" layoutInCell="1" allowOverlap="1" wp14:anchorId="63ED9315" wp14:editId="2C30826B">
+                <wp:simplePos x="0" y="0"/>
+                <wp:positionH relativeFrom="column">
+                  <wp:posOffset>1720850</wp:posOffset>
+                </wp:positionH>
+                <wp:positionV relativeFrom="paragraph">
+                  <wp:posOffset>-101600</wp:posOffset>
+                </wp:positionV>
+                <wp:extent cx="2546350" cy="590550"/>
+                <wp:effectExtent l="0" t="0" r="25400" b="19050"/>
+                <wp:wrapNone/>
+                <wp:docPr id="3" name="Rectangle 3"/>
+                <wp:cNvGraphicFramePr/>
+                <a:graphic xmlns:a="http://schemas.openxmlformats.org/drawingml/2006/main">
+                  <a:graphicData uri="http://schemas.microsoft.com/office/word/2010/wordprocessingShape">
+                    <wps:wsp>
+                      <wps:cNvSpPr/>
+                      <wps:spPr>
+                        <a:xfrm>
+                          <a:off x="0" y="0"/>
+                          <a:ext cx="2546350" cy="590550"/>
+                        </a:xfrm>
+                        <a:prstGeom prst="rect">
+                          <a:avLst/>
+                        </a:prstGeom>
+                      </wps:spPr>
+                      <wps:style>
+                        <a:lnRef idx="2">
+                          <a:schemeClr val="accent6"/>
+                        </a:lnRef>
+                        <a:fillRef idx="1">
+                          <a:schemeClr val="lt1"/>
+                        </a:fillRef>
+                        <a:effectRef idx="0">
+                          <a:schemeClr val="accent6"/>
+                        </a:effectRef>
+                        <a:fontRef idx="minor">
+                          <a:schemeClr val="dk1"/>
+                        </a:fontRef>
+                      </wps:style>
+                      <wps:txbx>
+                        <w:txbxContent>
+                          <w:p>
+                            <w:pPr>
+                              <w:spacing w:after="0"/>
+                              <w:jc w:val="center"/>
+                            </w:pPr>
+                            <w:r>
+                              <w:t>Data Entry Operator enters the data</w:t>
+                            </w:r>
+                          </w:p>
+                        </w:txbxContent>
+                      </wps:txbx>
+                      <wps:bodyPr rot="0" spcFirstLastPara="0" vertOverflow="overflow" horzOverflow="overflow" vert="horz" wrap="square" lIns="91440" tIns="45720" rIns="91440" bIns="45720" numCol="1" spcCol="0" rtlCol="0" fromWordArt="0" anchor="ctr" anchorCtr="0" forceAA="0" compatLnSpc="1">
+                        <a:prstTxWarp prst="textNoShape">
+                          <a:avLst/>
+                        </a:prstTxWarp>
+                        <a:noAutofit/>
+                      </wps:bodyPr>
+                    </wps:wsp>
+                  </a:graphicData>
+                </a:graphic>
+                <wp14:sizeRelV relativeFrom="margin">
+                  <wp14:pctHeight>0</wp14:pctHeight>
+                </wp14:sizeRelV>
+              </wp:anchor>
+            </w:drawing>
+          </mc:Choice>
+          <mc:Fallback>
+            <w:pict>
+              <v:rect id="Rectangle 3" o:spid="_x0000_s1035" style="position:absolute;margin-left:135.5pt;margin-top:-8pt;width:200.5pt;height:46.5pt;z-index:251659264;visibility:visible;mso-wrap-style:square;mso-height-percent:0;mso-wrap-distance-left:9pt;mso-wrap-distance-top:0;mso-wrap-distance-right:9pt;mso-wrap-distance-bottom:0;mso-position-horizontal:absolute;mso-position-horizontal-relative:text;mso-position-vertical:absolute;mso-position-vertical-relative:text;mso-height-percent:0;mso-height-relative:margin;v-text-anchor:middle" o:gfxdata="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" fillcolor="white [3201]" strokecolor="#f79646 [3209]" strokeweight="2pt">
+                <v:textbox>
+                  <w:txbxContent>
+                    <w:p>
+                      <w:pPr>
+                        <w:spacing w:after="0"/>
+                        <w:jc w:val="center"/>
+                      </w:pPr>
+                      <w:r>
+                        <w:t>Data Entry Operator enters the data</w:t>
+                      </w:r>
+                    </w:p>
+                  </w:txbxContent>
+                </v:textbox>
+              </v:rect>
+            </w:pict>
+          </mc:Fallback>
+        </mc:AlternateContent>
+      </w:r>
+    </w:p>
     <w:sectPr>
       <w:pgSz w:w="12240" w:h="15840"/>
       <w:pgMar w:top="1440" w:right="1440" w:bottom="1440" w:left="1440" w:header="720" w:footer="720" w:gutter="0"/>
@@ -1062,6 +3692,420 @@
     </w:sectPr>
   </w:body>
 </w:document>
+</file>
+
+<file path=word/endnotes.xml><?xml version="1.0" encoding="utf-8"?>
+<w:endnotes xmlns:wpc="http://schemas.microsoft.com/office/word/2010/wordprocessingCanvas" xmlns:mc="http://schemas.openxmlformats.org/markup-compatibility/2006" xmlns:o="urn:schemas-microsoft-com:office:office" xmlns:r="http://schemas.openxmlformats.org/officeDocument/2006/relationships" xmlns:m="http://schemas.openxmlformats.org/officeDocument/2006/math" xmlns:v="urn:schemas-microsoft-com:vml" xmlns:wp14="http://schemas.microsoft.com/office/word/2010/wordprocessingDrawing" xmlns:wp="http://schemas.openxmlformats.org/drawingml/2006/wordprocessingDrawing" xmlns:w10="urn:schemas-microsoft-com:office:word" xmlns:w="http://schemas.openxmlformats.org/wordprocessingml/2006/main" xmlns:w14="http://schemas.microsoft.com/office/word/2010/wordml" xmlns:wpg="http://schemas.microsoft.com/office/word/2010/wordprocessingGroup" xmlns:wpi="http://schemas.microsoft.com/office/word/2010/wordprocessingInk" xmlns:wne="http://schemas.microsoft.com/office/word/2006/wordml" xmlns:wps="http://schemas.microsoft.com/office/word/2010/wordprocessingShape" mc:Ignorable="w14 wp14">
+  <w:endnote w:type="separator" w:id="-1">
+    <w:p>
+      <w:pPr>
+        <w:spacing w:after="0" w:line="240" w:lineRule="auto"/>
+      </w:pPr>
+      <w:r>
+        <w:separator/>
+      </w:r>
+    </w:p>
+  </w:endnote>
+  <w:endnote w:type="continuationSeparator" w:id="0">
+    <w:p>
+      <w:pPr>
+        <w:spacing w:after="0" w:line="240" w:lineRule="auto"/>
+      </w:pPr>
+      <w:r>
+        <w:continuationSeparator/>
+      </w:r>
+    </w:p>
+  </w:endnote>
+</w:endnotes>
+</file>
+
+<file path=word/footnotes.xml><?xml version="1.0" encoding="utf-8"?>
+<w:footnotes xmlns:wpc="http://schemas.microsoft.com/office/word/2010/wordprocessingCanvas" xmlns:mc="http://schemas.openxmlformats.org/markup-compatibility/2006" xmlns:o="urn:schemas-microsoft-com:office:office" xmlns:r="http://schemas.openxmlformats.org/officeDocument/2006/relationships" xmlns:m="http://schemas.openxmlformats.org/officeDocument/2006/math" xmlns:v="urn:schemas-microsoft-com:vml" xmlns:wp14="http://schemas.microsoft.com/office/word/2010/wordprocessingDrawing" xmlns:wp="http://schemas.openxmlformats.org/drawingml/2006/wordprocessingDrawing" xmlns:w10="urn:schemas-microsoft-com:office:word" xmlns:w="http://schemas.openxmlformats.org/wordprocessingml/2006/main" xmlns:w14="http://schemas.microsoft.com/office/word/2010/wordml" xmlns:wpg="http://schemas.microsoft.com/office/word/2010/wordprocessingGroup" xmlns:wpi="http://schemas.microsoft.com/office/word/2010/wordprocessingInk" xmlns:wne="http://schemas.microsoft.com/office/word/2006/wordml" xmlns:wps="http://schemas.microsoft.com/office/word/2010/wordprocessingShape" mc:Ignorable="w14 wp14">
+  <w:footnote w:type="separator" w:id="-1">
+    <w:p>
+      <w:pPr>
+        <w:spacing w:after="0" w:line="240" w:lineRule="auto"/>
+      </w:pPr>
+      <w:r>
+        <w:separator/>
+      </w:r>
+    </w:p>
+  </w:footnote>
+  <w:footnote w:type="continuationSeparator" w:id="0">
+    <w:p>
+      <w:pPr>
+        <w:spacing w:after="0" w:line="240" w:lineRule="auto"/>
+      </w:pPr>
+      <w:r>
+        <w:continuationSeparator/>
+      </w:r>
+    </w:p>
+  </w:footnote>
+</w:footnotes>
+</file>
+
+<file path=word/numbering.xml><?xml version="1.0" encoding="utf-8"?>
+<w:numbering xmlns:wpc="http://schemas.microsoft.com/office/word/2010/wordprocessingCanvas" xmlns:mc="http://schemas.openxmlformats.org/markup-compatibility/2006" xmlns:o="urn:schemas-microsoft-com:office:office" xmlns:r="http://schemas.openxmlformats.org/officeDocument/2006/relationships" xmlns:m="http://schemas.openxmlformats.org/officeDocument/2006/math" xmlns:v="urn:schemas-microsoft-com:vml" xmlns:wp14="http://schemas.microsoft.com/office/word/2010/wordprocessingDrawing" xmlns:wp="http://schemas.openxmlformats.org/drawingml/2006/wordprocessingDrawing" xmlns:w10="urn:schemas-microsoft-com:office:word" xmlns:w="http://schemas.openxmlformats.org/wordprocessingml/2006/main" xmlns:w14="http://schemas.microsoft.com/office/word/2010/wordml" xmlns:wpg="http://schemas.microsoft.com/office/word/2010/wordprocessingGroup" xmlns:wpi="http://schemas.microsoft.com/office/word/2010/wordprocessingInk" xmlns:wne="http://schemas.microsoft.com/office/word/2006/wordml" xmlns:wps="http://schemas.microsoft.com/office/word/2010/wordprocessingShape" mc:Ignorable="w14 wp14">
+  <w:abstractNum w:abstractNumId="0">
+    <w:nsid w:val="1DB01ACE"/>
+    <w:multiLevelType w:val="hybridMultilevel"/>
+    <w:tmpl w:val="2EF61A30"/>
+    <w:lvl w:ilvl="0" w:tplc="192E453A">
+      <w:start w:val="1"/>
+      <w:numFmt w:val="decimal"/>
+      <w:lvlText w:val="%1)"/>
+      <w:lvlJc w:val="left"/>
+      <w:pPr>
+        <w:ind w:left="410" w:hanging="360"/>
+      </w:pPr>
+      <w:rPr>
+        <w:rFonts w:hint="default"/>
+      </w:rPr>
+    </w:lvl>
+    <w:lvl w:ilvl="1" w:tplc="04090019" w:tentative="1">
+      <w:start w:val="1"/>
+      <w:numFmt w:val="lowerLetter"/>
+      <w:lvlText w:val="%2."/>
+      <w:lvlJc w:val="left"/>
+      <w:pPr>
+        <w:ind w:left="1130" w:hanging="360"/>
+      </w:pPr>
+    </w:lvl>
+    <w:lvl w:ilvl="2" w:tplc="0409001B" w:tentative="1">
+      <w:start w:val="1"/>
+      <w:numFmt w:val="lowerRoman"/>
+      <w:lvlText w:val="%3."/>
+      <w:lvlJc w:val="right"/>
+      <w:pPr>
+        <w:ind w:left="1850" w:hanging="180"/>
+      </w:pPr>
+    </w:lvl>
+    <w:lvl w:ilvl="3" w:tplc="0409000F" w:tentative="1">
+      <w:start w:val="1"/>
+      <w:numFmt w:val="decimal"/>
+      <w:lvlText w:val="%4."/>
+      <w:lvlJc w:val="left"/>
+      <w:pPr>
+        <w:ind w:left="2570" w:hanging="360"/>
+      </w:pPr>
+    </w:lvl>
+    <w:lvl w:ilvl="4" w:tplc="04090019" w:tentative="1">
+      <w:start w:val="1"/>
+      <w:numFmt w:val="lowerLetter"/>
+      <w:lvlText w:val="%5."/>
+      <w:lvlJc w:val="left"/>
+      <w:pPr>
+        <w:ind w:left="3290" w:hanging="360"/>
+      </w:pPr>
+    </w:lvl>
+    <w:lvl w:ilvl="5" w:tplc="0409001B" w:tentative="1">
+      <w:start w:val="1"/>
+      <w:numFmt w:val="lowerRoman"/>
+      <w:lvlText w:val="%6."/>
+      <w:lvlJc w:val="right"/>
+      <w:pPr>
+        <w:ind w:left="4010" w:hanging="180"/>
+      </w:pPr>
+    </w:lvl>
+    <w:lvl w:ilvl="6" w:tplc="0409000F" w:tentative="1">
+      <w:start w:val="1"/>
+      <w:numFmt w:val="decimal"/>
+      <w:lvlText w:val="%7."/>
+      <w:lvlJc w:val="left"/>
+      <w:pPr>
+        <w:ind w:left="4730" w:hanging="360"/>
+      </w:pPr>
+    </w:lvl>
+    <w:lvl w:ilvl="7" w:tplc="04090019" w:tentative="1">
+      <w:start w:val="1"/>
+      <w:numFmt w:val="lowerLetter"/>
+      <w:lvlText w:val="%8."/>
+      <w:lvlJc w:val="left"/>
+      <w:pPr>
+        <w:ind w:left="5450" w:hanging="360"/>
+      </w:pPr>
+    </w:lvl>
+    <w:lvl w:ilvl="8" w:tplc="0409001B" w:tentative="1">
+      <w:start w:val="1"/>
+      <w:numFmt w:val="lowerRoman"/>
+      <w:lvlText w:val="%9."/>
+      <w:lvlJc w:val="right"/>
+      <w:pPr>
+        <w:ind w:left="6170" w:hanging="180"/>
+      </w:pPr>
+    </w:lvl>
+  </w:abstractNum>
+  <w:abstractNum w:abstractNumId="1">
+    <w:nsid w:val="28754C6D"/>
+    <w:multiLevelType w:val="hybridMultilevel"/>
+    <w:tmpl w:val="4E48A672"/>
+    <w:lvl w:ilvl="0" w:tplc="0409000F">
+      <w:start w:val="1"/>
+      <w:numFmt w:val="decimal"/>
+      <w:lvlText w:val="%1."/>
+      <w:lvlJc w:val="left"/>
+      <w:pPr>
+        <w:ind w:left="720" w:hanging="360"/>
+      </w:pPr>
+    </w:lvl>
+    <w:lvl w:ilvl="1" w:tplc="04090019" w:tentative="1">
+      <w:start w:val="1"/>
+      <w:numFmt w:val="lowerLetter"/>
+      <w:lvlText w:val="%2."/>
+      <w:lvlJc w:val="left"/>
+      <w:pPr>
+        <w:ind w:left="1440" w:hanging="360"/>
+      </w:pPr>
+    </w:lvl>
+    <w:lvl w:ilvl="2" w:tplc="0409001B" w:tentative="1">
+      <w:start w:val="1"/>
+      <w:numFmt w:val="lowerRoman"/>
+      <w:lvlText w:val="%3."/>
+      <w:lvlJc w:val="right"/>
+      <w:pPr>
+        <w:ind w:left="2160" w:hanging="180"/>
+      </w:pPr>
+    </w:lvl>
+    <w:lvl w:ilvl="3" w:tplc="0409000F" w:tentative="1">
+      <w:start w:val="1"/>
+      <w:numFmt w:val="decimal"/>
+      <w:lvlText w:val="%4."/>
+      <w:lvlJc w:val="left"/>
+      <w:pPr>
+        <w:ind w:left="2880" w:hanging="360"/>
+      </w:pPr>
+    </w:lvl>
+    <w:lvl w:ilvl="4" w:tplc="04090019" w:tentative="1">
+      <w:start w:val="1"/>
+      <w:numFmt w:val="lowerLetter"/>
+      <w:lvlText w:val="%5."/>
+      <w:lvlJc w:val="left"/>
+      <w:pPr>
+        <w:ind w:left="3600" w:hanging="360"/>
+      </w:pPr>
+    </w:lvl>
+    <w:lvl w:ilvl="5" w:tplc="0409001B" w:tentative="1">
+      <w:start w:val="1"/>
+      <w:numFmt w:val="lowerRoman"/>
+      <w:lvlText w:val="%6."/>
+      <w:lvlJc w:val="right"/>
+      <w:pPr>
+        <w:ind w:left="4320" w:hanging="180"/>
+      </w:pPr>
+    </w:lvl>
+    <w:lvl w:ilvl="6" w:tplc="0409000F" w:tentative="1">
+      <w:start w:val="1"/>
+      <w:numFmt w:val="decimal"/>
+      <w:lvlText w:val="%7."/>
+      <w:lvlJc w:val="left"/>
+      <w:pPr>
+        <w:ind w:left="5040" w:hanging="360"/>
+      </w:pPr>
+    </w:lvl>
+    <w:lvl w:ilvl="7" w:tplc="04090019" w:tentative="1">
+      <w:start w:val="1"/>
+      <w:numFmt w:val="lowerLetter"/>
+      <w:lvlText w:val="%8."/>
+      <w:lvlJc w:val="left"/>
+      <w:pPr>
+        <w:ind w:left="5760" w:hanging="360"/>
+      </w:pPr>
+    </w:lvl>
+    <w:lvl w:ilvl="8" w:tplc="0409001B" w:tentative="1">
+      <w:start w:val="1"/>
+      <w:numFmt w:val="lowerRoman"/>
+      <w:lvlText w:val="%9."/>
+      <w:lvlJc w:val="right"/>
+      <w:pPr>
+        <w:ind w:left="6480" w:hanging="180"/>
+      </w:pPr>
+    </w:lvl>
+  </w:abstractNum>
+  <w:abstractNum w:abstractNumId="2">
+    <w:nsid w:val="4143596C"/>
+    <w:multiLevelType w:val="hybridMultilevel"/>
+    <w:tmpl w:val="99166C1C"/>
+    <w:lvl w:ilvl="0" w:tplc="0409000F">
+      <w:start w:val="1"/>
+      <w:numFmt w:val="decimal"/>
+      <w:lvlText w:val="%1."/>
+      <w:lvlJc w:val="left"/>
+      <w:pPr>
+        <w:ind w:left="720" w:hanging="360"/>
+      </w:pPr>
+    </w:lvl>
+    <w:lvl w:ilvl="1" w:tplc="04090019">
+      <w:start w:val="1"/>
+      <w:numFmt w:val="lowerLetter"/>
+      <w:lvlText w:val="%2."/>
+      <w:lvlJc w:val="left"/>
+      <w:pPr>
+        <w:ind w:left="1440" w:hanging="360"/>
+      </w:pPr>
+    </w:lvl>
+    <w:lvl w:ilvl="2" w:tplc="0409001B">
+      <w:start w:val="1"/>
+      <w:numFmt w:val="lowerRoman"/>
+      <w:lvlText w:val="%3."/>
+      <w:lvlJc w:val="right"/>
+      <w:pPr>
+        <w:ind w:left="2160" w:hanging="180"/>
+      </w:pPr>
+    </w:lvl>
+    <w:lvl w:ilvl="3" w:tplc="0409000F" w:tentative="1">
+      <w:start w:val="1"/>
+      <w:numFmt w:val="decimal"/>
+      <w:lvlText w:val="%4."/>
+      <w:lvlJc w:val="left"/>
+      <w:pPr>
+        <w:ind w:left="2880" w:hanging="360"/>
+      </w:pPr>
+    </w:lvl>
+    <w:lvl w:ilvl="4" w:tplc="04090019" w:tentative="1">
+      <w:start w:val="1"/>
+      <w:numFmt w:val="lowerLetter"/>
+      <w:lvlText w:val="%5."/>
+      <w:lvlJc w:val="left"/>
+      <w:pPr>
+        <w:ind w:left="3600" w:hanging="360"/>
+      </w:pPr>
+    </w:lvl>
+    <w:lvl w:ilvl="5" w:tplc="0409001B" w:tentative="1">
+      <w:start w:val="1"/>
+      <w:numFmt w:val="lowerRoman"/>
+      <w:lvlText w:val="%6."/>
+      <w:lvlJc w:val="right"/>
+      <w:pPr>
+        <w:ind w:left="4320" w:hanging="180"/>
+      </w:pPr>
+    </w:lvl>
+    <w:lvl w:ilvl="6" w:tplc="0409000F" w:tentative="1">
+      <w:start w:val="1"/>
+      <w:numFmt w:val="decimal"/>
+      <w:lvlText w:val="%7."/>
+      <w:lvlJc w:val="left"/>
+      <w:pPr>
+        <w:ind w:left="5040" w:hanging="360"/>
+      </w:pPr>
+    </w:lvl>
+    <w:lvl w:ilvl="7" w:tplc="04090019" w:tentative="1">
+      <w:start w:val="1"/>
+      <w:numFmt w:val="lowerLetter"/>
+      <w:lvlText w:val="%8."/>
+      <w:lvlJc w:val="left"/>
+      <w:pPr>
+        <w:ind w:left="5760" w:hanging="360"/>
+      </w:pPr>
+    </w:lvl>
+    <w:lvl w:ilvl="8" w:tplc="0409001B" w:tentative="1">
+      <w:start w:val="1"/>
+      <w:numFmt w:val="lowerRoman"/>
+      <w:lvlText w:val="%9."/>
+      <w:lvlJc w:val="right"/>
+      <w:pPr>
+        <w:ind w:left="6480" w:hanging="180"/>
+      </w:pPr>
+    </w:lvl>
+  </w:abstractNum>
+  <w:abstractNum w:abstractNumId="3">
+    <w:nsid w:val="54AE6831"/>
+    <w:multiLevelType w:val="hybridMultilevel"/>
+    <w:tmpl w:val="D9F2C358"/>
+    <w:lvl w:ilvl="0" w:tplc="0409000F">
+      <w:start w:val="1"/>
+      <w:numFmt w:val="decimal"/>
+      <w:lvlText w:val="%1."/>
+      <w:lvlJc w:val="left"/>
+      <w:pPr>
+        <w:ind w:left="720" w:hanging="360"/>
+      </w:pPr>
+    </w:lvl>
+    <w:lvl w:ilvl="1" w:tplc="04090019" w:tentative="1">
+      <w:start w:val="1"/>
+      <w:numFmt w:val="lowerLetter"/>
+      <w:lvlText w:val="%2."/>
+      <w:lvlJc w:val="left"/>
+      <w:pPr>
+        <w:ind w:left="1440" w:hanging="360"/>
+      </w:pPr>
+    </w:lvl>
+    <w:lvl w:ilvl="2" w:tplc="0409001B" w:tentative="1">
+      <w:start w:val="1"/>
+      <w:numFmt w:val="lowerRoman"/>
+      <w:lvlText w:val="%3."/>
+      <w:lvlJc w:val="right"/>
+      <w:pPr>
+        <w:ind w:left="2160" w:hanging="180"/>
+      </w:pPr>
+    </w:lvl>
+    <w:lvl w:ilvl="3" w:tplc="0409000F" w:tentative="1">
+      <w:start w:val="1"/>
+      <w:numFmt w:val="decimal"/>
+      <w:lvlText w:val="%4."/>
+      <w:lvlJc w:val="left"/>
+      <w:pPr>
+        <w:ind w:left="2880" w:hanging="360"/>
+      </w:pPr>
+    </w:lvl>
+    <w:lvl w:ilvl="4" w:tplc="04090019" w:tentative="1">
+      <w:start w:val="1"/>
+      <w:numFmt w:val="lowerLetter"/>
+      <w:lvlText w:val="%5."/>
+      <w:lvlJc w:val="left"/>
+      <w:pPr>
+        <w:ind w:left="3600" w:hanging="360"/>
+      </w:pPr>
+    </w:lvl>
+    <w:lvl w:ilvl="5" w:tplc="0409001B" w:tentative="1">
+      <w:start w:val="1"/>
+      <w:numFmt w:val="lowerRoman"/>
+      <w:lvlText w:val="%6."/>
+      <w:lvlJc w:val="right"/>
+      <w:pPr>
+        <w:ind w:left="4320" w:hanging="180"/>
+      </w:pPr>
+    </w:lvl>
+    <w:lvl w:ilvl="6" w:tplc="0409000F" w:tentative="1">
+      <w:start w:val="1"/>
+      <w:numFmt w:val="decimal"/>
+      <w:lvlText w:val="%7."/>
+      <w:lvlJc w:val="left"/>
+      <w:pPr>
+        <w:ind w:left="5040" w:hanging="360"/>
+      </w:pPr>
+    </w:lvl>
+    <w:lvl w:ilvl="7" w:tplc="04090019" w:tentative="1">
+      <w:start w:val="1"/>
+      <w:numFmt w:val="lowerLetter"/>
+      <w:lvlText w:val="%8."/>
+      <w:lvlJc w:val="left"/>
+      <w:pPr>
+        <w:ind w:left="5760" w:hanging="360"/>
+      </w:pPr>
+    </w:lvl>
+    <w:lvl w:ilvl="8" w:tplc="0409001B" w:tentative="1">
+      <w:start w:val="1"/>
+      <w:numFmt w:val="lowerRoman"/>
+      <w:lvlText w:val="%9."/>
+      <w:lvlJc w:val="right"/>
+      <w:pPr>
+        <w:ind w:left="6480" w:hanging="180"/>
+      </w:pPr>
+    </w:lvl>
+  </w:abstractNum>
+  <w:num w:numId="1">
+    <w:abstractNumId w:val="1"/>
+  </w:num>
+  <w:num w:numId="2">
+    <w:abstractNumId w:val="3"/>
+  </w:num>
+  <w:num w:numId="3">
+    <w:abstractNumId w:val="2"/>
+  </w:num>
+  <w:num w:numId="4">
+    <w:abstractNumId w:val="0"/>
+  </w:num>
+</w:numbering>
 </file>
 
 <file path=word/styles.xml><?xml version="1.0" encoding="utf-8"?>
@@ -1227,7 +4271,6 @@
   <w:style w:type="character" w:default="1" w:styleId="DefaultParagraphFont">
     <w:name w:val="Default Paragraph Font"/>
     <w:uiPriority w:val="1"/>
-    <w:semiHidden/>
     <w:unhideWhenUsed/>
   </w:style>
   <w:style w:type="table" w:default="1" w:styleId="TableNormal">
@@ -1289,6 +4332,61 @@
     <w:pPr>
       <w:spacing w:after="0" w:line="240" w:lineRule="auto"/>
     </w:pPr>
+  </w:style>
+  <w:style w:type="paragraph" w:styleId="ListParagraph">
+    <w:name w:val="List Paragraph"/>
+    <w:basedOn w:val="Normal"/>
+    <w:uiPriority w:val="34"/>
+    <w:qFormat/>
+    <w:rsid w:val="00500BC5"/>
+    <w:pPr>
+      <w:ind w:left="720"/>
+      <w:contextualSpacing/>
+    </w:pPr>
+  </w:style>
+  <w:style w:type="paragraph" w:styleId="Header">
+    <w:name w:val="header"/>
+    <w:basedOn w:val="Normal"/>
+    <w:link w:val="HeaderChar"/>
+    <w:uiPriority w:val="99"/>
+    <w:unhideWhenUsed/>
+    <w:rsid w:val="00097F6A"/>
+    <w:pPr>
+      <w:tabs>
+        <w:tab w:val="center" w:pos="4680"/>
+        <w:tab w:val="right" w:pos="9360"/>
+      </w:tabs>
+      <w:spacing w:after="0" w:line="240" w:lineRule="auto"/>
+    </w:pPr>
+  </w:style>
+  <w:style w:type="character" w:customStyle="1" w:styleId="HeaderChar">
+    <w:name w:val="Header Char"/>
+    <w:basedOn w:val="DefaultParagraphFont"/>
+    <w:link w:val="Header"/>
+    <w:uiPriority w:val="99"/>
+    <w:rsid w:val="00097F6A"/>
+  </w:style>
+  <w:style w:type="paragraph" w:styleId="Footer">
+    <w:name w:val="footer"/>
+    <w:basedOn w:val="Normal"/>
+    <w:link w:val="FooterChar"/>
+    <w:uiPriority w:val="99"/>
+    <w:unhideWhenUsed/>
+    <w:rsid w:val="00097F6A"/>
+    <w:pPr>
+      <w:tabs>
+        <w:tab w:val="center" w:pos="4680"/>
+        <w:tab w:val="right" w:pos="9360"/>
+      </w:tabs>
+      <w:spacing w:after="0" w:line="240" w:lineRule="auto"/>
+    </w:pPr>
+  </w:style>
+  <w:style w:type="character" w:customStyle="1" w:styleId="FooterChar">
+    <w:name w:val="Footer Char"/>
+    <w:basedOn w:val="DefaultParagraphFont"/>
+    <w:link w:val="Footer"/>
+    <w:uiPriority w:val="99"/>
+    <w:rsid w:val="00097F6A"/>
   </w:style>
 </w:styles>
 </file>
@@ -1456,7 +4554,6 @@
   <w:style w:type="character" w:default="1" w:styleId="DefaultParagraphFont">
     <w:name w:val="Default Paragraph Font"/>
     <w:uiPriority w:val="1"/>
-    <w:semiHidden/>
     <w:unhideWhenUsed/>
   </w:style>
   <w:style w:type="table" w:default="1" w:styleId="TableNormal">
@@ -1518,6 +4615,61 @@
     <w:pPr>
       <w:spacing w:after="0" w:line="240" w:lineRule="auto"/>
     </w:pPr>
+  </w:style>
+  <w:style w:type="paragraph" w:styleId="ListParagraph">
+    <w:name w:val="List Paragraph"/>
+    <w:basedOn w:val="Normal"/>
+    <w:uiPriority w:val="34"/>
+    <w:qFormat/>
+    <w:rsid w:val="00500BC5"/>
+    <w:pPr>
+      <w:ind w:left="720"/>
+      <w:contextualSpacing/>
+    </w:pPr>
+  </w:style>
+  <w:style w:type="paragraph" w:styleId="Header">
+    <w:name w:val="header"/>
+    <w:basedOn w:val="Normal"/>
+    <w:link w:val="HeaderChar"/>
+    <w:uiPriority w:val="99"/>
+    <w:unhideWhenUsed/>
+    <w:rsid w:val="00097F6A"/>
+    <w:pPr>
+      <w:tabs>
+        <w:tab w:val="center" w:pos="4680"/>
+        <w:tab w:val="right" w:pos="9360"/>
+      </w:tabs>
+      <w:spacing w:after="0" w:line="240" w:lineRule="auto"/>
+    </w:pPr>
+  </w:style>
+  <w:style w:type="character" w:customStyle="1" w:styleId="HeaderChar">
+    <w:name w:val="Header Char"/>
+    <w:basedOn w:val="DefaultParagraphFont"/>
+    <w:link w:val="Header"/>
+    <w:uiPriority w:val="99"/>
+    <w:rsid w:val="00097F6A"/>
+  </w:style>
+  <w:style w:type="paragraph" w:styleId="Footer">
+    <w:name w:val="footer"/>
+    <w:basedOn w:val="Normal"/>
+    <w:link w:val="FooterChar"/>
+    <w:uiPriority w:val="99"/>
+    <w:unhideWhenUsed/>
+    <w:rsid w:val="00097F6A"/>
+    <w:pPr>
+      <w:tabs>
+        <w:tab w:val="center" w:pos="4680"/>
+        <w:tab w:val="right" w:pos="9360"/>
+      </w:tabs>
+      <w:spacing w:after="0" w:line="240" w:lineRule="auto"/>
+    </w:pPr>
+  </w:style>
+  <w:style w:type="character" w:customStyle="1" w:styleId="FooterChar">
+    <w:name w:val="Footer Char"/>
+    <w:basedOn w:val="DefaultParagraphFont"/>
+    <w:link w:val="Footer"/>
+    <w:uiPriority w:val="99"/>
+    <w:rsid w:val="00097F6A"/>
   </w:style>
 </w:styles>
 </file>

</xml_diff>